<commit_message>
Update Gantt chart & some docs
</commit_message>
<xml_diff>
--- a/Software Testing Report.docx
+++ b/Software Testing Report.docx
@@ -21,15 +21,23 @@
         <w:pStyle w:val="Title"/>
       </w:pPr>
       <w:r>
-        <w:t>&lt;Project Name&gt;</w:t>
+        <w:t>&lt;</w:t>
+      </w:r>
+      <w:r>
+        <w:t>Sydney Database Analysis</w:t>
+      </w:r>
+      <w:r>
+        <w:t>&gt;</w:t>
       </w:r>
     </w:p>
     <w:p>
       <w:r>
-        <w:t>Student Name</w:t>
+        <w:t>Thien Thao My Bui – s5273753</w:t>
       </w:r>
+    </w:p>
+    <w:p>
       <w:r>
-        <w:t>s</w:t>
+        <w:t>Chelzie Castanares – s5259144</w:t>
       </w:r>
     </w:p>
     <w:p>
@@ -389,20 +397,42 @@
         <w:rPr>
           <w:color w:val="FF0000"/>
         </w:rPr>
-        <w:t>Delete the RED text and replace with your own</w:t>
+        <w:t xml:space="preserve">Delete the RED text and replace with your </w:t>
       </w:r>
-    </w:p>
-    <w:p>
-      <w:pPr>
-        <w:rPr>
-          <w:color w:val="FF0000"/>
-        </w:rPr>
-      </w:pPr>
+      <w:proofErr w:type="gramStart"/>
       <w:r>
         <w:rPr>
           <w:color w:val="FF0000"/>
         </w:rPr>
-        <w:t>(In this table you fill out details about what unit tests you have done using the unittest module)</w:t>
+        <w:t>own</w:t>
+      </w:r>
+      <w:proofErr w:type="gramEnd"/>
+    </w:p>
+    <w:p>
+      <w:pPr>
+        <w:rPr>
+          <w:color w:val="FF0000"/>
+        </w:rPr>
+      </w:pPr>
+      <w:r>
+        <w:rPr>
+          <w:color w:val="FF0000"/>
+        </w:rPr>
+        <w:t xml:space="preserve">(In this table you fill out details about what unit tests you have done using the </w:t>
+      </w:r>
+      <w:proofErr w:type="spellStart"/>
+      <w:r>
+        <w:rPr>
+          <w:color w:val="FF0000"/>
+        </w:rPr>
+        <w:t>unittest</w:t>
+      </w:r>
+      <w:proofErr w:type="spellEnd"/>
+      <w:r>
+        <w:rPr>
+          <w:color w:val="FF0000"/>
+        </w:rPr>
+        <w:t xml:space="preserve"> module)</w:t>
       </w:r>
     </w:p>
     <w:tbl>
@@ -557,12 +587,21 @@
                 <w:color w:val="FF0000"/>
               </w:rPr>
             </w:pPr>
+            <w:proofErr w:type="spellStart"/>
             <w:r>
               <w:rPr>
                 <w:b/>
                 <w:color w:val="FF0000"/>
               </w:rPr>
-              <w:t>WordCount Functions</w:t>
+              <w:t>WordCount</w:t>
+            </w:r>
+            <w:proofErr w:type="spellEnd"/>
+            <w:r>
+              <w:rPr>
+                <w:b/>
+                <w:color w:val="FF0000"/>
+              </w:rPr>
+              <w:t xml:space="preserve"> Functions</w:t>
             </w:r>
           </w:p>
         </w:tc>
@@ -935,12 +974,47 @@
     <w:p/>
     <w:p>
       <w:r>
-        <w:t>Data Storage / Loading Time / Keyword finding accuracy (some simple word might be mistaken with other words containing the exact strings) /</w:t>
+        <w:t xml:space="preserve">Data Storage / Loading Time / </w:t>
       </w:r>
     </w:p>
     <w:p>
       <w:r>
-        <w:t xml:space="preserve">Empty input options (if not input any time period -&gt; will the analysis still run or not / what will show when there is no input but click search…etc) </w:t>
+        <w:t>Keyword finding accuracy (some simple word might be mistaken with other words containing the exact strings</w:t>
+      </w:r>
+      <w:r>
+        <w:t xml:space="preserve"> because using </w:t>
+      </w:r>
+      <w:proofErr w:type="spellStart"/>
+      <w:proofErr w:type="gramStart"/>
+      <w:r>
+        <w:t>series.str.</w:t>
+      </w:r>
+      <w:r>
+        <w:t>contains</w:t>
+      </w:r>
+      <w:proofErr w:type="spellEnd"/>
+      <w:proofErr w:type="gramEnd"/>
+      <w:r>
+        <w:t xml:space="preserve"> </w:t>
+      </w:r>
+      <w:r>
+        <w:t xml:space="preserve">) </w:t>
+      </w:r>
+    </w:p>
+    <w:p>
+      <w:r>
+        <w:t xml:space="preserve">Empty input options (if not input any </w:t>
+      </w:r>
+      <w:proofErr w:type="gramStart"/>
+      <w:r>
+        <w:t xml:space="preserve">time </w:t>
+      </w:r>
+      <w:r>
+        <w:t>period</w:t>
+      </w:r>
+      <w:proofErr w:type="gramEnd"/>
+      <w:r>
+        <w:t xml:space="preserve"> -&gt; will the analysis still run or not / what will show when there is no input but click search…etc) </w:t>
       </w:r>
     </w:p>
     <w:p/>
@@ -2110,6 +2184,118 @@
     </w:lvl>
   </w:abstractNum>
   <w:abstractNum w:abstractNumId="2" w15:restartNumberingAfterBreak="0">
+    <w:nsid w:val="51C247FD"/>
+    <w:multiLevelType w:val="hybridMultilevel"/>
+    <w:tmpl w:val="87426A02"/>
+    <w:lvl w:ilvl="0" w:tplc="7D50DE16">
+      <w:numFmt w:val="bullet"/>
+      <w:lvlText w:val=""/>
+      <w:lvlJc w:val="left"/>
+      <w:pPr>
+        <w:ind w:left="720" w:hanging="360"/>
+      </w:pPr>
+      <w:rPr>
+        <w:rFonts w:ascii="Wingdings" w:eastAsiaTheme="minorEastAsia" w:hAnsi="Wingdings" w:cstheme="minorBidi" w:hint="default"/>
+      </w:rPr>
+    </w:lvl>
+    <w:lvl w:ilvl="1" w:tplc="04090003" w:tentative="1">
+      <w:start w:val="1"/>
+      <w:numFmt w:val="bullet"/>
+      <w:lvlText w:val="o"/>
+      <w:lvlJc w:val="left"/>
+      <w:pPr>
+        <w:ind w:left="1440" w:hanging="360"/>
+      </w:pPr>
+      <w:rPr>
+        <w:rFonts w:ascii="Courier New" w:hAnsi="Courier New" w:cs="Courier New" w:hint="default"/>
+      </w:rPr>
+    </w:lvl>
+    <w:lvl w:ilvl="2" w:tplc="04090005" w:tentative="1">
+      <w:start w:val="1"/>
+      <w:numFmt w:val="bullet"/>
+      <w:lvlText w:val=""/>
+      <w:lvlJc w:val="left"/>
+      <w:pPr>
+        <w:ind w:left="2160" w:hanging="360"/>
+      </w:pPr>
+      <w:rPr>
+        <w:rFonts w:ascii="Wingdings" w:hAnsi="Wingdings" w:hint="default"/>
+      </w:rPr>
+    </w:lvl>
+    <w:lvl w:ilvl="3" w:tplc="04090001" w:tentative="1">
+      <w:start w:val="1"/>
+      <w:numFmt w:val="bullet"/>
+      <w:lvlText w:val=""/>
+      <w:lvlJc w:val="left"/>
+      <w:pPr>
+        <w:ind w:left="2880" w:hanging="360"/>
+      </w:pPr>
+      <w:rPr>
+        <w:rFonts w:ascii="Symbol" w:hAnsi="Symbol" w:hint="default"/>
+      </w:rPr>
+    </w:lvl>
+    <w:lvl w:ilvl="4" w:tplc="04090003" w:tentative="1">
+      <w:start w:val="1"/>
+      <w:numFmt w:val="bullet"/>
+      <w:lvlText w:val="o"/>
+      <w:lvlJc w:val="left"/>
+      <w:pPr>
+        <w:ind w:left="3600" w:hanging="360"/>
+      </w:pPr>
+      <w:rPr>
+        <w:rFonts w:ascii="Courier New" w:hAnsi="Courier New" w:cs="Courier New" w:hint="default"/>
+      </w:rPr>
+    </w:lvl>
+    <w:lvl w:ilvl="5" w:tplc="04090005" w:tentative="1">
+      <w:start w:val="1"/>
+      <w:numFmt w:val="bullet"/>
+      <w:lvlText w:val=""/>
+      <w:lvlJc w:val="left"/>
+      <w:pPr>
+        <w:ind w:left="4320" w:hanging="360"/>
+      </w:pPr>
+      <w:rPr>
+        <w:rFonts w:ascii="Wingdings" w:hAnsi="Wingdings" w:hint="default"/>
+      </w:rPr>
+    </w:lvl>
+    <w:lvl w:ilvl="6" w:tplc="04090001" w:tentative="1">
+      <w:start w:val="1"/>
+      <w:numFmt w:val="bullet"/>
+      <w:lvlText w:val=""/>
+      <w:lvlJc w:val="left"/>
+      <w:pPr>
+        <w:ind w:left="5040" w:hanging="360"/>
+      </w:pPr>
+      <w:rPr>
+        <w:rFonts w:ascii="Symbol" w:hAnsi="Symbol" w:hint="default"/>
+      </w:rPr>
+    </w:lvl>
+    <w:lvl w:ilvl="7" w:tplc="04090003" w:tentative="1">
+      <w:start w:val="1"/>
+      <w:numFmt w:val="bullet"/>
+      <w:lvlText w:val="o"/>
+      <w:lvlJc w:val="left"/>
+      <w:pPr>
+        <w:ind w:left="5760" w:hanging="360"/>
+      </w:pPr>
+      <w:rPr>
+        <w:rFonts w:ascii="Courier New" w:hAnsi="Courier New" w:cs="Courier New" w:hint="default"/>
+      </w:rPr>
+    </w:lvl>
+    <w:lvl w:ilvl="8" w:tplc="04090005" w:tentative="1">
+      <w:start w:val="1"/>
+      <w:numFmt w:val="bullet"/>
+      <w:lvlText w:val=""/>
+      <w:lvlJc w:val="left"/>
+      <w:pPr>
+        <w:ind w:left="6480" w:hanging="360"/>
+      </w:pPr>
+      <w:rPr>
+        <w:rFonts w:ascii="Wingdings" w:hAnsi="Wingdings" w:hint="default"/>
+      </w:rPr>
+    </w:lvl>
+  </w:abstractNum>
+  <w:abstractNum w:abstractNumId="3" w15:restartNumberingAfterBreak="0">
     <w:nsid w:val="594D2C6D"/>
     <w:multiLevelType w:val="hybridMultilevel"/>
     <w:tmpl w:val="BA2812A4"/>
@@ -2221,7 +2407,7 @@
       </w:rPr>
     </w:lvl>
   </w:abstractNum>
-  <w:abstractNum w:abstractNumId="3" w15:restartNumberingAfterBreak="0">
+  <w:abstractNum w:abstractNumId="4" w15:restartNumberingAfterBreak="0">
     <w:nsid w:val="63D23837"/>
     <w:multiLevelType w:val="hybridMultilevel"/>
     <w:tmpl w:val="9BD61186"/>
@@ -2333,7 +2519,7 @@
       </w:rPr>
     </w:lvl>
   </w:abstractNum>
-  <w:abstractNum w:abstractNumId="4" w15:restartNumberingAfterBreak="0">
+  <w:abstractNum w:abstractNumId="5" w15:restartNumberingAfterBreak="0">
     <w:nsid w:val="66162F7D"/>
     <w:multiLevelType w:val="hybridMultilevel"/>
     <w:tmpl w:val="38A2F066"/>
@@ -2446,7 +2632,7 @@
       </w:rPr>
     </w:lvl>
   </w:abstractNum>
-  <w:abstractNum w:abstractNumId="5" w15:restartNumberingAfterBreak="0">
+  <w:abstractNum w:abstractNumId="6" w15:restartNumberingAfterBreak="0">
     <w:nsid w:val="765D23A3"/>
     <w:multiLevelType w:val="multilevel"/>
     <w:tmpl w:val="D2A25216"/>
@@ -2563,19 +2749,22 @@
     <w:abstractNumId w:val="1"/>
   </w:num>
   <w:num w:numId="2" w16cid:durableId="918951977">
+    <w:abstractNumId w:val="6"/>
+  </w:num>
+  <w:num w:numId="3" w16cid:durableId="1118715956">
     <w:abstractNumId w:val="5"/>
   </w:num>
-  <w:num w:numId="3" w16cid:durableId="1118715956">
-    <w:abstractNumId w:val="4"/>
-  </w:num>
   <w:num w:numId="4" w16cid:durableId="461922080">
-    <w:abstractNumId w:val="2"/>
+    <w:abstractNumId w:val="3"/>
   </w:num>
   <w:num w:numId="5" w16cid:durableId="488327669">
-    <w:abstractNumId w:val="3"/>
+    <w:abstractNumId w:val="4"/>
   </w:num>
   <w:num w:numId="6" w16cid:durableId="871528331">
     <w:abstractNumId w:val="0"/>
+  </w:num>
+  <w:num w:numId="7" w16cid:durableId="661852428">
+    <w:abstractNumId w:val="2"/>
   </w:num>
 </w:numbering>
 </file>

</xml_diff>

<commit_message>
Added Requirements Acceptance Testing
</commit_message>
<xml_diff>
--- a/Software Testing Report.docx
+++ b/Software Testing Report.docx
@@ -444,27 +444,7 @@
                 <w:sz w:val="36"/>
                 <w:szCs w:val="36"/>
               </w:rPr>
-              <w:t>Requirem</w:t>
-            </w:r>
-            <w:r>
-              <w:rPr>
-                <w:rStyle w:val="Hyperlink"/>
-                <w:rFonts w:ascii="Times New Roman" w:hAnsi="Times New Roman" w:cs="Times New Roman"/>
-                <w:noProof/>
-                <w:sz w:val="36"/>
-                <w:szCs w:val="36"/>
-              </w:rPr>
-              <w:t>e</w:t>
-            </w:r>
-            <w:r>
-              <w:rPr>
-                <w:rStyle w:val="Hyperlink"/>
-                <w:rFonts w:ascii="Times New Roman" w:hAnsi="Times New Roman" w:cs="Times New Roman"/>
-                <w:noProof/>
-                <w:sz w:val="36"/>
-                <w:szCs w:val="36"/>
-              </w:rPr>
-              <w:t>nts Acceptance Testing</w:t>
+              <w:t>Requirements Acceptance Testing</w:t>
             </w:r>
             <w:r>
               <w:rPr>
@@ -615,6 +595,642 @@
         <w:t>Unit Tests</w:t>
       </w:r>
       <w:bookmarkEnd w:id="0"/>
+    </w:p>
+    <w:p>
+      <w:pPr>
+        <w:rPr>
+          <w:rFonts w:ascii="Times New Roman" w:hAnsi="Times New Roman" w:cs="Times New Roman"/>
+        </w:rPr>
+      </w:pPr>
+    </w:p>
+    <w:tbl>
+      <w:tblPr>
+        <w:tblStyle w:val="GridTable4-Accent2"/>
+        <w:tblW w:w="0" w:type="auto"/>
+        <w:tblLook w:val="04A0" w:firstRow="1" w:lastRow="0" w:firstColumn="1" w:lastColumn="0" w:noHBand="0" w:noVBand="1"/>
+      </w:tblPr>
+      <w:tblGrid>
+        <w:gridCol w:w="988"/>
+        <w:gridCol w:w="5948"/>
+        <w:gridCol w:w="3468"/>
+        <w:gridCol w:w="3468"/>
+      </w:tblGrid>
+      <w:tr>
+        <w:trPr>
+          <w:cnfStyle w:val="100000000000" w:firstRow="1" w:lastRow="0" w:firstColumn="0" w:lastColumn="0" w:oddVBand="0" w:evenVBand="0" w:oddHBand="0" w:evenHBand="0" w:firstRowFirstColumn="0" w:firstRowLastColumn="0" w:lastRowFirstColumn="0" w:lastRowLastColumn="0"/>
+          <w:trHeight w:val="485"/>
+        </w:trPr>
+        <w:tc>
+          <w:tcPr>
+            <w:cnfStyle w:val="001000000000" w:firstRow="0" w:lastRow="0" w:firstColumn="1" w:lastColumn="0" w:oddVBand="0" w:evenVBand="0" w:oddHBand="0" w:evenHBand="0" w:firstRowFirstColumn="0" w:firstRowLastColumn="0" w:lastRowFirstColumn="0" w:lastRowLastColumn="0"/>
+            <w:tcW w:w="988" w:type="dxa"/>
+          </w:tcPr>
+          <w:p>
+            <w:pPr>
+              <w:rPr>
+                <w:rFonts w:ascii="Times New Roman" w:hAnsi="Times New Roman" w:cs="Times New Roman"/>
+              </w:rPr>
+            </w:pPr>
+            <w:r>
+              <w:rPr>
+                <w:rFonts w:ascii="Times New Roman" w:hAnsi="Times New Roman" w:cs="Times New Roman"/>
+              </w:rPr>
+              <w:t>No</w:t>
+            </w:r>
+          </w:p>
+        </w:tc>
+        <w:tc>
+          <w:tcPr>
+            <w:tcW w:w="5948" w:type="dxa"/>
+          </w:tcPr>
+          <w:p>
+            <w:pPr>
+              <w:cnfStyle w:val="100000000000" w:firstRow="1" w:lastRow="0" w:firstColumn="0" w:lastColumn="0" w:oddVBand="0" w:evenVBand="0" w:oddHBand="0" w:evenHBand="0" w:firstRowFirstColumn="0" w:firstRowLastColumn="0" w:lastRowFirstColumn="0" w:lastRowLastColumn="0"/>
+              <w:rPr>
+                <w:rFonts w:ascii="Times New Roman" w:hAnsi="Times New Roman" w:cs="Times New Roman"/>
+              </w:rPr>
+            </w:pPr>
+            <w:r>
+              <w:rPr>
+                <w:rFonts w:ascii="Times New Roman" w:hAnsi="Times New Roman" w:cs="Times New Roman"/>
+              </w:rPr>
+              <w:t>Test Case</w:t>
+            </w:r>
+          </w:p>
+        </w:tc>
+        <w:tc>
+          <w:tcPr>
+            <w:tcW w:w="3468" w:type="dxa"/>
+          </w:tcPr>
+          <w:p>
+            <w:pPr>
+              <w:cnfStyle w:val="100000000000" w:firstRow="1" w:lastRow="0" w:firstColumn="0" w:lastColumn="0" w:oddVBand="0" w:evenVBand="0" w:oddHBand="0" w:evenHBand="0" w:firstRowFirstColumn="0" w:firstRowLastColumn="0" w:lastRowFirstColumn="0" w:lastRowLastColumn="0"/>
+              <w:rPr>
+                <w:rFonts w:ascii="Times New Roman" w:hAnsi="Times New Roman" w:cs="Times New Roman"/>
+              </w:rPr>
+            </w:pPr>
+            <w:r>
+              <w:rPr>
+                <w:rFonts w:ascii="Times New Roman" w:hAnsi="Times New Roman" w:cs="Times New Roman"/>
+              </w:rPr>
+              <w:t>Expected Results</w:t>
+            </w:r>
+          </w:p>
+        </w:tc>
+        <w:tc>
+          <w:tcPr>
+            <w:tcW w:w="3468" w:type="dxa"/>
+          </w:tcPr>
+          <w:p>
+            <w:pPr>
+              <w:cnfStyle w:val="100000000000" w:firstRow="1" w:lastRow="0" w:firstColumn="0" w:lastColumn="0" w:oddVBand="0" w:evenVBand="0" w:oddHBand="0" w:evenHBand="0" w:firstRowFirstColumn="0" w:firstRowLastColumn="0" w:lastRowFirstColumn="0" w:lastRowLastColumn="0"/>
+              <w:rPr>
+                <w:rFonts w:ascii="Times New Roman" w:hAnsi="Times New Roman" w:cs="Times New Roman"/>
+              </w:rPr>
+            </w:pPr>
+            <w:r>
+              <w:rPr>
+                <w:rFonts w:ascii="Times New Roman" w:hAnsi="Times New Roman" w:cs="Times New Roman"/>
+              </w:rPr>
+              <w:t>Actual Results</w:t>
+            </w:r>
+          </w:p>
+        </w:tc>
+      </w:tr>
+      <w:tr>
+        <w:trPr>
+          <w:cnfStyle w:val="000000100000" w:firstRow="0" w:lastRow="0" w:firstColumn="0" w:lastColumn="0" w:oddVBand="0" w:evenVBand="0" w:oddHBand="1" w:evenHBand="0" w:firstRowFirstColumn="0" w:firstRowLastColumn="0" w:lastRowFirstColumn="0" w:lastRowLastColumn="0"/>
+          <w:trHeight w:val="457"/>
+        </w:trPr>
+        <w:tc>
+          <w:tcPr>
+            <w:cnfStyle w:val="001000000000" w:firstRow="0" w:lastRow="0" w:firstColumn="1" w:lastColumn="0" w:oddVBand="0" w:evenVBand="0" w:oddHBand="0" w:evenHBand="0" w:firstRowFirstColumn="0" w:firstRowLastColumn="0" w:lastRowFirstColumn="0" w:lastRowLastColumn="0"/>
+            <w:tcW w:w="988" w:type="dxa"/>
+          </w:tcPr>
+          <w:p>
+            <w:pPr>
+              <w:rPr>
+                <w:rFonts w:ascii="Times New Roman" w:hAnsi="Times New Roman" w:cs="Times New Roman"/>
+              </w:rPr>
+            </w:pPr>
+            <w:r>
+              <w:rPr>
+                <w:rFonts w:ascii="Times New Roman" w:hAnsi="Times New Roman" w:cs="Times New Roman"/>
+              </w:rPr>
+              <w:t>1.0</w:t>
+            </w:r>
+          </w:p>
+        </w:tc>
+        <w:tc>
+          <w:tcPr>
+            <w:tcW w:w="5948" w:type="dxa"/>
+          </w:tcPr>
+          <w:p>
+            <w:pPr>
+              <w:cnfStyle w:val="000000100000" w:firstRow="0" w:lastRow="0" w:firstColumn="0" w:lastColumn="0" w:oddVBand="0" w:evenVBand="0" w:oddHBand="1" w:evenHBand="0" w:firstRowFirstColumn="0" w:firstRowLastColumn="0" w:lastRowFirstColumn="0" w:lastRowLastColumn="0"/>
+              <w:rPr>
+                <w:rFonts w:ascii="Times New Roman" w:hAnsi="Times New Roman" w:cs="Times New Roman"/>
+              </w:rPr>
+            </w:pPr>
+            <w:r>
+              <w:rPr>
+                <w:rFonts w:ascii="Times New Roman" w:hAnsi="Times New Roman" w:cs="Times New Roman"/>
+              </w:rPr>
+              <w:t xml:space="preserve">Data Storage </w:t>
+            </w:r>
+          </w:p>
+        </w:tc>
+        <w:tc>
+          <w:tcPr>
+            <w:tcW w:w="3468" w:type="dxa"/>
+          </w:tcPr>
+          <w:p>
+            <w:pPr>
+              <w:cnfStyle w:val="000000100000" w:firstRow="0" w:lastRow="0" w:firstColumn="0" w:lastColumn="0" w:oddVBand="0" w:evenVBand="0" w:oddHBand="1" w:evenHBand="0" w:firstRowFirstColumn="0" w:firstRowLastColumn="0" w:lastRowFirstColumn="0" w:lastRowLastColumn="0"/>
+              <w:rPr>
+                <w:rFonts w:ascii="Times New Roman" w:hAnsi="Times New Roman" w:cs="Times New Roman"/>
+              </w:rPr>
+            </w:pPr>
+            <w:r>
+              <w:rPr>
+                <w:rFonts w:ascii="Times New Roman" w:hAnsi="Times New Roman" w:cs="Times New Roman"/>
+              </w:rPr>
+              <w:t xml:space="preserve">Exception Handled </w:t>
+            </w:r>
+          </w:p>
+        </w:tc>
+        <w:tc>
+          <w:tcPr>
+            <w:tcW w:w="3468" w:type="dxa"/>
+          </w:tcPr>
+          <w:p>
+            <w:pPr>
+              <w:cnfStyle w:val="000000100000" w:firstRow="0" w:lastRow="0" w:firstColumn="0" w:lastColumn="0" w:oddVBand="0" w:evenVBand="0" w:oddHBand="1" w:evenHBand="0" w:firstRowFirstColumn="0" w:firstRowLastColumn="0" w:lastRowFirstColumn="0" w:lastRowLastColumn="0"/>
+              <w:rPr>
+                <w:rFonts w:ascii="Times New Roman" w:hAnsi="Times New Roman" w:cs="Times New Roman"/>
+              </w:rPr>
+            </w:pPr>
+            <w:r>
+              <w:rPr>
+                <w:rFonts w:ascii="Times New Roman" w:hAnsi="Times New Roman" w:cs="Times New Roman"/>
+              </w:rPr>
+              <w:t>Error</w:t>
+            </w:r>
+            <w:r>
+              <w:rPr>
+                <w:rFonts w:ascii="Times New Roman" w:hAnsi="Times New Roman" w:cs="Times New Roman"/>
+              </w:rPr>
+              <w:t>: Exceeds data limit of 350MB.</w:t>
+            </w:r>
+          </w:p>
+        </w:tc>
+      </w:tr>
+      <w:tr>
+        <w:trPr>
+          <w:trHeight w:val="485"/>
+        </w:trPr>
+        <w:tc>
+          <w:tcPr>
+            <w:cnfStyle w:val="001000000000" w:firstRow="0" w:lastRow="0" w:firstColumn="1" w:lastColumn="0" w:oddVBand="0" w:evenVBand="0" w:oddHBand="0" w:evenHBand="0" w:firstRowFirstColumn="0" w:firstRowLastColumn="0" w:lastRowFirstColumn="0" w:lastRowLastColumn="0"/>
+            <w:tcW w:w="988" w:type="dxa"/>
+          </w:tcPr>
+          <w:p>
+            <w:pPr>
+              <w:rPr>
+                <w:rFonts w:ascii="Times New Roman" w:hAnsi="Times New Roman" w:cs="Times New Roman"/>
+              </w:rPr>
+            </w:pPr>
+            <w:r>
+              <w:rPr>
+                <w:rFonts w:ascii="Times New Roman" w:hAnsi="Times New Roman" w:cs="Times New Roman"/>
+              </w:rPr>
+              <w:t>1.1</w:t>
+            </w:r>
+          </w:p>
+        </w:tc>
+        <w:tc>
+          <w:tcPr>
+            <w:tcW w:w="5948" w:type="dxa"/>
+          </w:tcPr>
+          <w:p>
+            <w:pPr>
+              <w:cnfStyle w:val="000000000000" w:firstRow="0" w:lastRow="0" w:firstColumn="0" w:lastColumn="0" w:oddVBand="0" w:evenVBand="0" w:oddHBand="0" w:evenHBand="0" w:firstRowFirstColumn="0" w:firstRowLastColumn="0" w:lastRowFirstColumn="0" w:lastRowLastColumn="0"/>
+              <w:rPr>
+                <w:rFonts w:ascii="Times New Roman" w:hAnsi="Times New Roman" w:cs="Times New Roman"/>
+              </w:rPr>
+            </w:pPr>
+            <w:r>
+              <w:rPr>
+                <w:rFonts w:ascii="Times New Roman" w:hAnsi="Times New Roman" w:cs="Times New Roman"/>
+              </w:rPr>
+              <w:t>Data loading time</w:t>
+            </w:r>
+          </w:p>
+        </w:tc>
+        <w:tc>
+          <w:tcPr>
+            <w:tcW w:w="3468" w:type="dxa"/>
+          </w:tcPr>
+          <w:p>
+            <w:pPr>
+              <w:cnfStyle w:val="000000000000" w:firstRow="0" w:lastRow="0" w:firstColumn="0" w:lastColumn="0" w:oddVBand="0" w:evenVBand="0" w:oddHBand="0" w:evenHBand="0" w:firstRowFirstColumn="0" w:firstRowLastColumn="0" w:lastRowFirstColumn="0" w:lastRowLastColumn="0"/>
+              <w:rPr>
+                <w:rFonts w:ascii="Times New Roman" w:hAnsi="Times New Roman" w:cs="Times New Roman"/>
+              </w:rPr>
+            </w:pPr>
+            <w:r>
+              <w:rPr>
+                <w:rFonts w:ascii="Times New Roman" w:hAnsi="Times New Roman" w:cs="Times New Roman"/>
+              </w:rPr>
+              <w:t xml:space="preserve">Exception Handled </w:t>
+            </w:r>
+          </w:p>
+        </w:tc>
+        <w:tc>
+          <w:tcPr>
+            <w:tcW w:w="3468" w:type="dxa"/>
+          </w:tcPr>
+          <w:p>
+            <w:pPr>
+              <w:cnfStyle w:val="000000000000" w:firstRow="0" w:lastRow="0" w:firstColumn="0" w:lastColumn="0" w:oddVBand="0" w:evenVBand="0" w:oddHBand="0" w:evenHBand="0" w:firstRowFirstColumn="0" w:firstRowLastColumn="0" w:lastRowFirstColumn="0" w:lastRowLastColumn="0"/>
+              <w:rPr>
+                <w:rFonts w:ascii="Times New Roman" w:hAnsi="Times New Roman" w:cs="Times New Roman"/>
+              </w:rPr>
+            </w:pPr>
+            <w:r>
+              <w:rPr>
+                <w:rFonts w:ascii="Times New Roman" w:hAnsi="Times New Roman" w:cs="Times New Roman"/>
+              </w:rPr>
+              <w:t>Error</w:t>
+            </w:r>
+            <w:r>
+              <w:rPr>
+                <w:rFonts w:ascii="Times New Roman" w:hAnsi="Times New Roman" w:cs="Times New Roman"/>
+              </w:rPr>
+              <w:t>: Long loading time</w:t>
+            </w:r>
+          </w:p>
+        </w:tc>
+      </w:tr>
+      <w:tr>
+        <w:trPr>
+          <w:cnfStyle w:val="000000100000" w:firstRow="0" w:lastRow="0" w:firstColumn="0" w:lastColumn="0" w:oddVBand="0" w:evenVBand="0" w:oddHBand="1" w:evenHBand="0" w:firstRowFirstColumn="0" w:firstRowLastColumn="0" w:lastRowFirstColumn="0" w:lastRowLastColumn="0"/>
+          <w:trHeight w:val="457"/>
+        </w:trPr>
+        <w:tc>
+          <w:tcPr>
+            <w:cnfStyle w:val="001000000000" w:firstRow="0" w:lastRow="0" w:firstColumn="1" w:lastColumn="0" w:oddVBand="0" w:evenVBand="0" w:oddHBand="0" w:evenHBand="0" w:firstRowFirstColumn="0" w:firstRowLastColumn="0" w:lastRowFirstColumn="0" w:lastRowLastColumn="0"/>
+            <w:tcW w:w="988" w:type="dxa"/>
+          </w:tcPr>
+          <w:p>
+            <w:pPr>
+              <w:rPr>
+                <w:rFonts w:ascii="Times New Roman" w:hAnsi="Times New Roman" w:cs="Times New Roman"/>
+              </w:rPr>
+            </w:pPr>
+            <w:r>
+              <w:rPr>
+                <w:rFonts w:ascii="Times New Roman" w:hAnsi="Times New Roman" w:cs="Times New Roman"/>
+              </w:rPr>
+              <w:t>2.0</w:t>
+            </w:r>
+          </w:p>
+        </w:tc>
+        <w:tc>
+          <w:tcPr>
+            <w:tcW w:w="5948" w:type="dxa"/>
+          </w:tcPr>
+          <w:p>
+            <w:pPr>
+              <w:cnfStyle w:val="000000100000" w:firstRow="0" w:lastRow="0" w:firstColumn="0" w:lastColumn="0" w:oddVBand="0" w:evenVBand="0" w:oddHBand="1" w:evenHBand="0" w:firstRowFirstColumn="0" w:firstRowLastColumn="0" w:lastRowFirstColumn="0" w:lastRowLastColumn="0"/>
+              <w:rPr>
+                <w:rFonts w:ascii="Times New Roman" w:hAnsi="Times New Roman" w:cs="Times New Roman"/>
+              </w:rPr>
+            </w:pPr>
+            <w:r>
+              <w:rPr>
+                <w:rFonts w:ascii="Times New Roman" w:hAnsi="Times New Roman" w:cs="Times New Roman"/>
+              </w:rPr>
+              <w:t>Keyword Finding Accuracy</w:t>
+            </w:r>
+          </w:p>
+        </w:tc>
+        <w:tc>
+          <w:tcPr>
+            <w:tcW w:w="3468" w:type="dxa"/>
+          </w:tcPr>
+          <w:p>
+            <w:pPr>
+              <w:cnfStyle w:val="000000100000" w:firstRow="0" w:lastRow="0" w:firstColumn="0" w:lastColumn="0" w:oddVBand="0" w:evenVBand="0" w:oddHBand="1" w:evenHBand="0" w:firstRowFirstColumn="0" w:firstRowLastColumn="0" w:lastRowFirstColumn="0" w:lastRowLastColumn="0"/>
+              <w:rPr>
+                <w:rFonts w:ascii="Times New Roman" w:hAnsi="Times New Roman" w:cs="Times New Roman"/>
+              </w:rPr>
+            </w:pPr>
+            <w:r>
+              <w:rPr>
+                <w:rFonts w:ascii="Times New Roman" w:hAnsi="Times New Roman" w:cs="Times New Roman"/>
+              </w:rPr>
+              <w:t>Exception Handled</w:t>
+            </w:r>
+          </w:p>
+        </w:tc>
+        <w:tc>
+          <w:tcPr>
+            <w:tcW w:w="3468" w:type="dxa"/>
+          </w:tcPr>
+          <w:p>
+            <w:pPr>
+              <w:cnfStyle w:val="000000100000" w:firstRow="0" w:lastRow="0" w:firstColumn="0" w:lastColumn="0" w:oddVBand="0" w:evenVBand="0" w:oddHBand="1" w:evenHBand="0" w:firstRowFirstColumn="0" w:firstRowLastColumn="0" w:lastRowFirstColumn="0" w:lastRowLastColumn="0"/>
+              <w:rPr>
+                <w:rFonts w:ascii="Times New Roman" w:hAnsi="Times New Roman" w:cs="Times New Roman"/>
+              </w:rPr>
+            </w:pPr>
+            <w:r>
+              <w:rPr>
+                <w:rFonts w:ascii="Times New Roman" w:hAnsi="Times New Roman" w:cs="Times New Roman"/>
+                <w:sz w:val="24"/>
+                <w:szCs w:val="24"/>
+              </w:rPr>
+              <w:t>Error: S</w:t>
+            </w:r>
+            <w:r>
+              <w:rPr>
+                <w:rFonts w:ascii="Times New Roman" w:hAnsi="Times New Roman" w:cs="Times New Roman"/>
+                <w:sz w:val="24"/>
+                <w:szCs w:val="24"/>
+              </w:rPr>
+              <w:t xml:space="preserve">ome simple word might be mistaken with other words containing the exact strings because using </w:t>
+            </w:r>
+            <w:proofErr w:type="spellStart"/>
+            <w:r>
+              <w:rPr>
+                <w:rFonts w:ascii="Times New Roman" w:hAnsi="Times New Roman" w:cs="Times New Roman"/>
+                <w:sz w:val="24"/>
+                <w:szCs w:val="24"/>
+              </w:rPr>
+              <w:t>series.str.contains</w:t>
+            </w:r>
+            <w:proofErr w:type="spellEnd"/>
+          </w:p>
+        </w:tc>
+      </w:tr>
+      <w:tr>
+        <w:trPr>
+          <w:trHeight w:val="485"/>
+        </w:trPr>
+        <w:tc>
+          <w:tcPr>
+            <w:cnfStyle w:val="001000000000" w:firstRow="0" w:lastRow="0" w:firstColumn="1" w:lastColumn="0" w:oddVBand="0" w:evenVBand="0" w:oddHBand="0" w:evenHBand="0" w:firstRowFirstColumn="0" w:firstRowLastColumn="0" w:lastRowFirstColumn="0" w:lastRowLastColumn="0"/>
+            <w:tcW w:w="988" w:type="dxa"/>
+          </w:tcPr>
+          <w:p>
+            <w:pPr>
+              <w:rPr>
+                <w:rFonts w:ascii="Times New Roman" w:hAnsi="Times New Roman" w:cs="Times New Roman"/>
+              </w:rPr>
+            </w:pPr>
+            <w:r>
+              <w:rPr>
+                <w:rFonts w:ascii="Times New Roman" w:hAnsi="Times New Roman" w:cs="Times New Roman"/>
+              </w:rPr>
+              <w:t>3.0</w:t>
+            </w:r>
+          </w:p>
+        </w:tc>
+        <w:tc>
+          <w:tcPr>
+            <w:tcW w:w="5948" w:type="dxa"/>
+          </w:tcPr>
+          <w:p>
+            <w:pPr>
+              <w:cnfStyle w:val="000000000000" w:firstRow="0" w:lastRow="0" w:firstColumn="0" w:lastColumn="0" w:oddVBand="0" w:evenVBand="0" w:oddHBand="0" w:evenHBand="0" w:firstRowFirstColumn="0" w:firstRowLastColumn="0" w:lastRowFirstColumn="0" w:lastRowLastColumn="0"/>
+              <w:rPr>
+                <w:rFonts w:ascii="Times New Roman" w:hAnsi="Times New Roman" w:cs="Times New Roman"/>
+              </w:rPr>
+            </w:pPr>
+            <w:r>
+              <w:rPr>
+                <w:rFonts w:ascii="Times New Roman" w:hAnsi="Times New Roman" w:cs="Times New Roman"/>
+              </w:rPr>
+              <w:t>Empty input options</w:t>
+            </w:r>
+          </w:p>
+        </w:tc>
+        <w:tc>
+          <w:tcPr>
+            <w:tcW w:w="3468" w:type="dxa"/>
+          </w:tcPr>
+          <w:p>
+            <w:pPr>
+              <w:cnfStyle w:val="000000000000" w:firstRow="0" w:lastRow="0" w:firstColumn="0" w:lastColumn="0" w:oddVBand="0" w:evenVBand="0" w:oddHBand="0" w:evenHBand="0" w:firstRowFirstColumn="0" w:firstRowLastColumn="0" w:lastRowFirstColumn="0" w:lastRowLastColumn="0"/>
+              <w:rPr>
+                <w:rFonts w:ascii="Times New Roman" w:hAnsi="Times New Roman" w:cs="Times New Roman"/>
+              </w:rPr>
+            </w:pPr>
+            <w:r>
+              <w:rPr>
+                <w:rFonts w:ascii="Times New Roman" w:hAnsi="Times New Roman" w:cs="Times New Roman"/>
+              </w:rPr>
+              <w:t>Exception Handled</w:t>
+            </w:r>
+          </w:p>
+        </w:tc>
+        <w:tc>
+          <w:tcPr>
+            <w:tcW w:w="3468" w:type="dxa"/>
+          </w:tcPr>
+          <w:p>
+            <w:pPr>
+              <w:cnfStyle w:val="000000000000" w:firstRow="0" w:lastRow="0" w:firstColumn="0" w:lastColumn="0" w:oddVBand="0" w:evenVBand="0" w:oddHBand="0" w:evenHBand="0" w:firstRowFirstColumn="0" w:firstRowLastColumn="0" w:lastRowFirstColumn="0" w:lastRowLastColumn="0"/>
+              <w:rPr>
+                <w:rFonts w:ascii="Times New Roman" w:hAnsi="Times New Roman" w:cs="Times New Roman"/>
+              </w:rPr>
+            </w:pPr>
+            <w:r>
+              <w:rPr>
+                <w:rFonts w:ascii="Times New Roman" w:hAnsi="Times New Roman" w:cs="Times New Roman"/>
+              </w:rPr>
+              <w:t xml:space="preserve">Error: Not identified </w:t>
+            </w:r>
+          </w:p>
+        </w:tc>
+      </w:tr>
+      <w:tr>
+        <w:trPr>
+          <w:cnfStyle w:val="000000100000" w:firstRow="0" w:lastRow="0" w:firstColumn="0" w:lastColumn="0" w:oddVBand="0" w:evenVBand="0" w:oddHBand="1" w:evenHBand="0" w:firstRowFirstColumn="0" w:firstRowLastColumn="0" w:lastRowFirstColumn="0" w:lastRowLastColumn="0"/>
+          <w:trHeight w:val="457"/>
+        </w:trPr>
+        <w:tc>
+          <w:tcPr>
+            <w:cnfStyle w:val="001000000000" w:firstRow="0" w:lastRow="0" w:firstColumn="1" w:lastColumn="0" w:oddVBand="0" w:evenVBand="0" w:oddHBand="0" w:evenHBand="0" w:firstRowFirstColumn="0" w:firstRowLastColumn="0" w:lastRowFirstColumn="0" w:lastRowLastColumn="0"/>
+            <w:tcW w:w="988" w:type="dxa"/>
+          </w:tcPr>
+          <w:p>
+            <w:pPr>
+              <w:rPr>
+                <w:rFonts w:ascii="Times New Roman" w:hAnsi="Times New Roman" w:cs="Times New Roman"/>
+              </w:rPr>
+            </w:pPr>
+          </w:p>
+        </w:tc>
+        <w:tc>
+          <w:tcPr>
+            <w:tcW w:w="5948" w:type="dxa"/>
+          </w:tcPr>
+          <w:p>
+            <w:pPr>
+              <w:cnfStyle w:val="000000100000" w:firstRow="0" w:lastRow="0" w:firstColumn="0" w:lastColumn="0" w:oddVBand="0" w:evenVBand="0" w:oddHBand="1" w:evenHBand="0" w:firstRowFirstColumn="0" w:firstRowLastColumn="0" w:lastRowFirstColumn="0" w:lastRowLastColumn="0"/>
+              <w:rPr>
+                <w:rFonts w:ascii="Times New Roman" w:hAnsi="Times New Roman" w:cs="Times New Roman"/>
+              </w:rPr>
+            </w:pPr>
+          </w:p>
+        </w:tc>
+        <w:tc>
+          <w:tcPr>
+            <w:tcW w:w="3468" w:type="dxa"/>
+          </w:tcPr>
+          <w:p>
+            <w:pPr>
+              <w:cnfStyle w:val="000000100000" w:firstRow="0" w:lastRow="0" w:firstColumn="0" w:lastColumn="0" w:oddVBand="0" w:evenVBand="0" w:oddHBand="1" w:evenHBand="0" w:firstRowFirstColumn="0" w:firstRowLastColumn="0" w:lastRowFirstColumn="0" w:lastRowLastColumn="0"/>
+              <w:rPr>
+                <w:rFonts w:ascii="Times New Roman" w:hAnsi="Times New Roman" w:cs="Times New Roman"/>
+              </w:rPr>
+            </w:pPr>
+          </w:p>
+        </w:tc>
+        <w:tc>
+          <w:tcPr>
+            <w:tcW w:w="3468" w:type="dxa"/>
+          </w:tcPr>
+          <w:p>
+            <w:pPr>
+              <w:cnfStyle w:val="000000100000" w:firstRow="0" w:lastRow="0" w:firstColumn="0" w:lastColumn="0" w:oddVBand="0" w:evenVBand="0" w:oddHBand="1" w:evenHBand="0" w:firstRowFirstColumn="0" w:firstRowLastColumn="0" w:lastRowFirstColumn="0" w:lastRowLastColumn="0"/>
+              <w:rPr>
+                <w:rFonts w:ascii="Times New Roman" w:hAnsi="Times New Roman" w:cs="Times New Roman"/>
+              </w:rPr>
+            </w:pPr>
+          </w:p>
+        </w:tc>
+      </w:tr>
+    </w:tbl>
+    <w:p>
+      <w:pPr>
+        <w:rPr>
+          <w:rFonts w:ascii="Times New Roman" w:hAnsi="Times New Roman" w:cs="Times New Roman"/>
+        </w:rPr>
+      </w:pPr>
+    </w:p>
+    <w:p>
+      <w:pPr>
+        <w:rPr>
+          <w:rFonts w:ascii="Times New Roman" w:hAnsi="Times New Roman" w:cs="Times New Roman"/>
+          <w:sz w:val="24"/>
+          <w:szCs w:val="24"/>
+        </w:rPr>
+      </w:pPr>
+      <w:r>
+        <w:rPr>
+          <w:rFonts w:ascii="Times New Roman" w:hAnsi="Times New Roman" w:cs="Times New Roman"/>
+          <w:sz w:val="24"/>
+          <w:szCs w:val="24"/>
+        </w:rPr>
+        <w:t xml:space="preserve">Data Storage / Loading Time / </w:t>
+      </w:r>
+    </w:p>
+    <w:p>
+      <w:pPr>
+        <w:rPr>
+          <w:rFonts w:ascii="Times New Roman" w:hAnsi="Times New Roman" w:cs="Times New Roman"/>
+          <w:sz w:val="24"/>
+          <w:szCs w:val="24"/>
+        </w:rPr>
+      </w:pPr>
+      <w:r>
+        <w:rPr>
+          <w:rFonts w:ascii="Times New Roman" w:hAnsi="Times New Roman" w:cs="Times New Roman"/>
+          <w:sz w:val="24"/>
+          <w:szCs w:val="24"/>
+        </w:rPr>
+        <w:t xml:space="preserve">Keyword finding accuracy (some simple word might be mistaken with other words containing the exact strings because using </w:t>
+      </w:r>
+      <w:proofErr w:type="spellStart"/>
+      <w:r>
+        <w:rPr>
+          <w:rFonts w:ascii="Times New Roman" w:hAnsi="Times New Roman" w:cs="Times New Roman"/>
+          <w:sz w:val="24"/>
+          <w:szCs w:val="24"/>
+        </w:rPr>
+        <w:t>series.str.contains</w:t>
+      </w:r>
+      <w:proofErr w:type="spellEnd"/>
+      <w:r>
+        <w:rPr>
+          <w:rFonts w:ascii="Times New Roman" w:hAnsi="Times New Roman" w:cs="Times New Roman"/>
+          <w:sz w:val="24"/>
+          <w:szCs w:val="24"/>
+        </w:rPr>
+        <w:t xml:space="preserve">) </w:t>
+      </w:r>
+    </w:p>
+    <w:p>
+      <w:pPr>
+        <w:rPr>
+          <w:rFonts w:ascii="Times New Roman" w:hAnsi="Times New Roman" w:cs="Times New Roman"/>
+          <w:sz w:val="24"/>
+          <w:szCs w:val="24"/>
+        </w:rPr>
+      </w:pPr>
+      <w:r>
+        <w:rPr>
+          <w:rFonts w:ascii="Times New Roman" w:hAnsi="Times New Roman" w:cs="Times New Roman"/>
+          <w:sz w:val="24"/>
+          <w:szCs w:val="24"/>
+        </w:rPr>
+        <w:t xml:space="preserve">Empty input options (if not input any time period -&gt; will the analysis still run or not / what will show when there is no input but click search…etc) </w:t>
+      </w:r>
+    </w:p>
+    <w:p>
+      <w:pPr>
+        <w:rPr>
+          <w:rFonts w:ascii="Times New Roman" w:hAnsi="Times New Roman" w:cs="Times New Roman"/>
+          <w:sz w:val="24"/>
+          <w:szCs w:val="24"/>
+        </w:rPr>
+      </w:pPr>
+      <w:r>
+        <w:rPr>
+          <w:rFonts w:ascii="Times New Roman" w:hAnsi="Times New Roman" w:cs="Times New Roman"/>
+          <w:sz w:val="24"/>
+          <w:szCs w:val="24"/>
+        </w:rPr>
+        <w:t>(I think it is best if you can check out the workshop recordings to see if they mention or give examples about it)</w:t>
+      </w:r>
+    </w:p>
+    <w:p>
+      <w:pPr>
+        <w:rPr>
+          <w:rFonts w:ascii="Times New Roman" w:hAnsi="Times New Roman" w:cs="Times New Roman"/>
+          <w:sz w:val="24"/>
+          <w:szCs w:val="24"/>
+        </w:rPr>
+      </w:pPr>
+    </w:p>
+    <w:p>
+      <w:pPr>
+        <w:rPr>
+          <w:rFonts w:ascii="Times New Roman" w:hAnsi="Times New Roman" w:cs="Times New Roman"/>
+          <w:sz w:val="24"/>
+          <w:szCs w:val="24"/>
+        </w:rPr>
+      </w:pPr>
+    </w:p>
+    <w:p>
+      <w:pPr>
+        <w:rPr>
+          <w:rFonts w:ascii="Times New Roman" w:hAnsi="Times New Roman" w:cs="Times New Roman"/>
+        </w:rPr>
+      </w:pPr>
     </w:p>
     <w:p>
       <w:pPr>
@@ -1372,123 +1988,6 @@
       <w:r>
         <w:rPr>
           <w:rFonts w:ascii="Times New Roman" w:hAnsi="Times New Roman" w:cs="Times New Roman"/>
-          <w:sz w:val="24"/>
-          <w:szCs w:val="24"/>
-        </w:rPr>
-        <w:t xml:space="preserve">Data Storage / Loading Time / </w:t>
-      </w:r>
-    </w:p>
-    <w:p>
-      <w:pPr>
-        <w:rPr>
-          <w:rFonts w:ascii="Times New Roman" w:hAnsi="Times New Roman" w:cs="Times New Roman"/>
-          <w:sz w:val="24"/>
-          <w:szCs w:val="24"/>
-        </w:rPr>
-      </w:pPr>
-      <w:r>
-        <w:rPr>
-          <w:rFonts w:ascii="Times New Roman" w:hAnsi="Times New Roman" w:cs="Times New Roman"/>
-          <w:sz w:val="24"/>
-          <w:szCs w:val="24"/>
-        </w:rPr>
-        <w:t>Keyword finding accuracy (some simple word might be mistaken with other words containing the exact strings</w:t>
-      </w:r>
-      <w:r>
-        <w:rPr>
-          <w:rFonts w:ascii="Times New Roman" w:hAnsi="Times New Roman" w:cs="Times New Roman"/>
-          <w:sz w:val="24"/>
-          <w:szCs w:val="24"/>
-        </w:rPr>
-        <w:t xml:space="preserve"> because using </w:t>
-      </w:r>
-      <w:proofErr w:type="spellStart"/>
-      <w:r>
-        <w:rPr>
-          <w:rFonts w:ascii="Times New Roman" w:hAnsi="Times New Roman" w:cs="Times New Roman"/>
-          <w:sz w:val="24"/>
-          <w:szCs w:val="24"/>
-        </w:rPr>
-        <w:t>series.str.</w:t>
-      </w:r>
-      <w:r>
-        <w:rPr>
-          <w:rFonts w:ascii="Times New Roman" w:hAnsi="Times New Roman" w:cs="Times New Roman"/>
-          <w:sz w:val="24"/>
-          <w:szCs w:val="24"/>
-        </w:rPr>
-        <w:t>contains</w:t>
-      </w:r>
-      <w:proofErr w:type="spellEnd"/>
-      <w:r>
-        <w:rPr>
-          <w:rFonts w:ascii="Times New Roman" w:hAnsi="Times New Roman" w:cs="Times New Roman"/>
-          <w:sz w:val="24"/>
-          <w:szCs w:val="24"/>
-        </w:rPr>
-        <w:t xml:space="preserve"> </w:t>
-      </w:r>
-      <w:r>
-        <w:rPr>
-          <w:rFonts w:ascii="Times New Roman" w:hAnsi="Times New Roman" w:cs="Times New Roman"/>
-          <w:sz w:val="24"/>
-          <w:szCs w:val="24"/>
-        </w:rPr>
-        <w:t xml:space="preserve">) </w:t>
-      </w:r>
-    </w:p>
-    <w:p>
-      <w:pPr>
-        <w:rPr>
-          <w:rFonts w:ascii="Times New Roman" w:hAnsi="Times New Roman" w:cs="Times New Roman"/>
-          <w:sz w:val="24"/>
-          <w:szCs w:val="24"/>
-        </w:rPr>
-      </w:pPr>
-      <w:r>
-        <w:rPr>
-          <w:rFonts w:ascii="Times New Roman" w:hAnsi="Times New Roman" w:cs="Times New Roman"/>
-          <w:sz w:val="24"/>
-          <w:szCs w:val="24"/>
-        </w:rPr>
-        <w:t xml:space="preserve">Empty input options (if not input any </w:t>
-      </w:r>
-      <w:r>
-        <w:rPr>
-          <w:rFonts w:ascii="Times New Roman" w:hAnsi="Times New Roman" w:cs="Times New Roman"/>
-          <w:sz w:val="24"/>
-          <w:szCs w:val="24"/>
-        </w:rPr>
-        <w:t xml:space="preserve">time </w:t>
-      </w:r>
-      <w:r>
-        <w:rPr>
-          <w:rFonts w:ascii="Times New Roman" w:hAnsi="Times New Roman" w:cs="Times New Roman"/>
-          <w:sz w:val="24"/>
-          <w:szCs w:val="24"/>
-        </w:rPr>
-        <w:t xml:space="preserve">period -&gt; will the analysis still run or not / what will show when there is no input but click search…etc) </w:t>
-      </w:r>
-    </w:p>
-    <w:p>
-      <w:pPr>
-        <w:rPr>
-          <w:rFonts w:ascii="Times New Roman" w:hAnsi="Times New Roman" w:cs="Times New Roman"/>
-          <w:sz w:val="24"/>
-          <w:szCs w:val="24"/>
-        </w:rPr>
-      </w:pPr>
-      <w:r>
-        <w:rPr>
-          <w:rFonts w:ascii="Times New Roman" w:hAnsi="Times New Roman" w:cs="Times New Roman"/>
-          <w:sz w:val="24"/>
-          <w:szCs w:val="24"/>
-        </w:rPr>
-        <w:t>(I think it is best if you can check out the workshop recordings to see if they mention or give examples about it)</w:t>
-      </w:r>
-      <w:r>
-        <w:rPr>
-          <w:rFonts w:ascii="Times New Roman" w:hAnsi="Times New Roman" w:cs="Times New Roman"/>
         </w:rPr>
         <w:br w:type="page"/>
       </w:r>
@@ -1597,6 +2096,1813 @@
         <w:t>Requirements Acceptance Testing</w:t>
       </w:r>
       <w:bookmarkEnd w:id="2"/>
+    </w:p>
+    <w:p/>
+    <w:tbl>
+      <w:tblPr>
+        <w:tblStyle w:val="GridTable5Dark-Accent2"/>
+        <w:tblW w:w="0" w:type="auto"/>
+        <w:tblLook w:val="04A0" w:firstRow="1" w:lastRow="0" w:firstColumn="1" w:lastColumn="0" w:noHBand="0" w:noVBand="1"/>
+      </w:tblPr>
+      <w:tblGrid>
+        <w:gridCol w:w="2789"/>
+        <w:gridCol w:w="2789"/>
+        <w:gridCol w:w="2790"/>
+        <w:gridCol w:w="2790"/>
+        <w:gridCol w:w="2790"/>
+      </w:tblGrid>
+      <w:tr>
+        <w:trPr>
+          <w:cnfStyle w:val="100000000000" w:firstRow="1" w:lastRow="0" w:firstColumn="0" w:lastColumn="0" w:oddVBand="0" w:evenVBand="0" w:oddHBand="0" w:evenHBand="0" w:firstRowFirstColumn="0" w:firstRowLastColumn="0" w:lastRowFirstColumn="0" w:lastRowLastColumn="0"/>
+        </w:trPr>
+        <w:tc>
+          <w:tcPr>
+            <w:cnfStyle w:val="001000000000" w:firstRow="0" w:lastRow="0" w:firstColumn="1" w:lastColumn="0" w:oddVBand="0" w:evenVBand="0" w:oddHBand="0" w:evenHBand="0" w:firstRowFirstColumn="0" w:firstRowLastColumn="0" w:lastRowFirstColumn="0" w:lastRowLastColumn="0"/>
+            <w:tcW w:w="2789" w:type="dxa"/>
+          </w:tcPr>
+          <w:p>
+            <w:pPr>
+              <w:jc w:val="center"/>
+              <w:rPr>
+                <w:rFonts w:ascii="Times New Roman" w:hAnsi="Times New Roman" w:cs="Times New Roman"/>
+                <w:sz w:val="24"/>
+                <w:szCs w:val="24"/>
+              </w:rPr>
+            </w:pPr>
+            <w:r>
+              <w:rPr>
+                <w:rFonts w:ascii="Times New Roman" w:hAnsi="Times New Roman" w:cs="Times New Roman"/>
+                <w:sz w:val="24"/>
+                <w:szCs w:val="24"/>
+              </w:rPr>
+              <w:t>Software Requirement No</w:t>
+            </w:r>
+          </w:p>
+        </w:tc>
+        <w:tc>
+          <w:tcPr>
+            <w:tcW w:w="2789" w:type="dxa"/>
+          </w:tcPr>
+          <w:p>
+            <w:pPr>
+              <w:jc w:val="center"/>
+              <w:cnfStyle w:val="100000000000" w:firstRow="1" w:lastRow="0" w:firstColumn="0" w:lastColumn="0" w:oddVBand="0" w:evenVBand="0" w:oddHBand="0" w:evenHBand="0" w:firstRowFirstColumn="0" w:firstRowLastColumn="0" w:lastRowFirstColumn="0" w:lastRowLastColumn="0"/>
+              <w:rPr>
+                <w:rFonts w:ascii="Times New Roman" w:hAnsi="Times New Roman" w:cs="Times New Roman"/>
+                <w:sz w:val="24"/>
+                <w:szCs w:val="24"/>
+              </w:rPr>
+            </w:pPr>
+            <w:r>
+              <w:rPr>
+                <w:rFonts w:ascii="Times New Roman" w:hAnsi="Times New Roman" w:cs="Times New Roman"/>
+                <w:sz w:val="24"/>
+                <w:szCs w:val="24"/>
+              </w:rPr>
+              <w:t>Test</w:t>
+            </w:r>
+          </w:p>
+        </w:tc>
+        <w:tc>
+          <w:tcPr>
+            <w:tcW w:w="2790" w:type="dxa"/>
+          </w:tcPr>
+          <w:p>
+            <w:pPr>
+              <w:jc w:val="center"/>
+              <w:cnfStyle w:val="100000000000" w:firstRow="1" w:lastRow="0" w:firstColumn="0" w:lastColumn="0" w:oddVBand="0" w:evenVBand="0" w:oddHBand="0" w:evenHBand="0" w:firstRowFirstColumn="0" w:firstRowLastColumn="0" w:lastRowFirstColumn="0" w:lastRowLastColumn="0"/>
+              <w:rPr>
+                <w:rFonts w:ascii="Times New Roman" w:hAnsi="Times New Roman" w:cs="Times New Roman"/>
+                <w:sz w:val="24"/>
+                <w:szCs w:val="24"/>
+              </w:rPr>
+            </w:pPr>
+            <w:r>
+              <w:rPr>
+                <w:rFonts w:ascii="Times New Roman" w:hAnsi="Times New Roman" w:cs="Times New Roman"/>
+                <w:sz w:val="24"/>
+                <w:szCs w:val="24"/>
+              </w:rPr>
+              <w:t>Implemented (Full /Partial/ None)</w:t>
+            </w:r>
+          </w:p>
+        </w:tc>
+        <w:tc>
+          <w:tcPr>
+            <w:tcW w:w="2790" w:type="dxa"/>
+          </w:tcPr>
+          <w:p>
+            <w:pPr>
+              <w:jc w:val="center"/>
+              <w:cnfStyle w:val="100000000000" w:firstRow="1" w:lastRow="0" w:firstColumn="0" w:lastColumn="0" w:oddVBand="0" w:evenVBand="0" w:oddHBand="0" w:evenHBand="0" w:firstRowFirstColumn="0" w:firstRowLastColumn="0" w:lastRowFirstColumn="0" w:lastRowLastColumn="0"/>
+              <w:rPr>
+                <w:rFonts w:ascii="Times New Roman" w:hAnsi="Times New Roman" w:cs="Times New Roman"/>
+                <w:sz w:val="24"/>
+                <w:szCs w:val="24"/>
+              </w:rPr>
+            </w:pPr>
+            <w:r>
+              <w:rPr>
+                <w:rFonts w:ascii="Times New Roman" w:hAnsi="Times New Roman" w:cs="Times New Roman"/>
+                <w:sz w:val="24"/>
+                <w:szCs w:val="24"/>
+              </w:rPr>
+              <w:t>Test Results (Pass/ Fail)</w:t>
+            </w:r>
+          </w:p>
+        </w:tc>
+        <w:tc>
+          <w:tcPr>
+            <w:tcW w:w="2790" w:type="dxa"/>
+          </w:tcPr>
+          <w:p>
+            <w:pPr>
+              <w:jc w:val="center"/>
+              <w:cnfStyle w:val="100000000000" w:firstRow="1" w:lastRow="0" w:firstColumn="0" w:lastColumn="0" w:oddVBand="0" w:evenVBand="0" w:oddHBand="0" w:evenHBand="0" w:firstRowFirstColumn="0" w:firstRowLastColumn="0" w:lastRowFirstColumn="0" w:lastRowLastColumn="0"/>
+              <w:rPr>
+                <w:rFonts w:ascii="Times New Roman" w:hAnsi="Times New Roman" w:cs="Times New Roman"/>
+                <w:sz w:val="24"/>
+                <w:szCs w:val="24"/>
+              </w:rPr>
+            </w:pPr>
+            <w:r>
+              <w:rPr>
+                <w:rFonts w:ascii="Times New Roman" w:hAnsi="Times New Roman" w:cs="Times New Roman"/>
+                <w:sz w:val="24"/>
+                <w:szCs w:val="24"/>
+              </w:rPr>
+              <w:t>Comments (for partial implementation or failed test results)</w:t>
+            </w:r>
+          </w:p>
+        </w:tc>
+      </w:tr>
+      <w:tr>
+        <w:trPr>
+          <w:cnfStyle w:val="000000100000" w:firstRow="0" w:lastRow="0" w:firstColumn="0" w:lastColumn="0" w:oddVBand="0" w:evenVBand="0" w:oddHBand="1" w:evenHBand="0" w:firstRowFirstColumn="0" w:firstRowLastColumn="0" w:lastRowFirstColumn="0" w:lastRowLastColumn="0"/>
+        </w:trPr>
+        <w:tc>
+          <w:tcPr>
+            <w:cnfStyle w:val="001000000000" w:firstRow="0" w:lastRow="0" w:firstColumn="1" w:lastColumn="0" w:oddVBand="0" w:evenVBand="0" w:oddHBand="0" w:evenHBand="0" w:firstRowFirstColumn="0" w:firstRowLastColumn="0" w:lastRowFirstColumn="0" w:lastRowLastColumn="0"/>
+            <w:tcW w:w="2789" w:type="dxa"/>
+          </w:tcPr>
+          <w:p>
+            <w:pPr>
+              <w:rPr>
+                <w:rFonts w:ascii="Times New Roman" w:hAnsi="Times New Roman" w:cs="Times New Roman"/>
+                <w:b w:val="0"/>
+                <w:bCs w:val="0"/>
+                <w:sz w:val="24"/>
+                <w:szCs w:val="24"/>
+              </w:rPr>
+            </w:pPr>
+            <w:r>
+              <w:rPr>
+                <w:rFonts w:ascii="Times New Roman" w:hAnsi="Times New Roman" w:cs="Times New Roman"/>
+                <w:sz w:val="24"/>
+                <w:szCs w:val="24"/>
+              </w:rPr>
+              <w:t>Property Search</w:t>
+            </w:r>
+          </w:p>
+          <w:p>
+            <w:pPr>
+              <w:rPr>
+                <w:rFonts w:ascii="Times New Roman" w:hAnsi="Times New Roman" w:cs="Times New Roman"/>
+                <w:sz w:val="24"/>
+                <w:szCs w:val="24"/>
+              </w:rPr>
+            </w:pPr>
+          </w:p>
+        </w:tc>
+        <w:tc>
+          <w:tcPr>
+            <w:tcW w:w="2789" w:type="dxa"/>
+          </w:tcPr>
+          <w:p>
+            <w:pPr>
+              <w:cnfStyle w:val="000000100000" w:firstRow="0" w:lastRow="0" w:firstColumn="0" w:lastColumn="0" w:oddVBand="0" w:evenVBand="0" w:oddHBand="1" w:evenHBand="0" w:firstRowFirstColumn="0" w:firstRowLastColumn="0" w:lastRowFirstColumn="0" w:lastRowLastColumn="0"/>
+              <w:rPr>
+                <w:rFonts w:ascii="Times New Roman" w:hAnsi="Times New Roman" w:cs="Times New Roman"/>
+                <w:sz w:val="24"/>
+                <w:szCs w:val="24"/>
+              </w:rPr>
+            </w:pPr>
+            <w:r>
+              <w:rPr>
+                <w:rFonts w:ascii="Times New Roman" w:hAnsi="Times New Roman" w:cs="Times New Roman"/>
+                <w:sz w:val="24"/>
+                <w:szCs w:val="24"/>
+              </w:rPr>
+              <w:t>The users are able to input the location of stay within their selected period date.</w:t>
+            </w:r>
+          </w:p>
+          <w:p>
+            <w:pPr>
+              <w:cnfStyle w:val="000000100000" w:firstRow="0" w:lastRow="0" w:firstColumn="0" w:lastColumn="0" w:oddVBand="0" w:evenVBand="0" w:oddHBand="1" w:evenHBand="0" w:firstRowFirstColumn="0" w:firstRowLastColumn="0" w:lastRowFirstColumn="0" w:lastRowLastColumn="0"/>
+              <w:rPr>
+                <w:rFonts w:ascii="Times New Roman" w:hAnsi="Times New Roman" w:cs="Times New Roman"/>
+                <w:sz w:val="24"/>
+                <w:szCs w:val="24"/>
+              </w:rPr>
+            </w:pPr>
+          </w:p>
+        </w:tc>
+        <w:tc>
+          <w:tcPr>
+            <w:tcW w:w="2790" w:type="dxa"/>
+          </w:tcPr>
+          <w:p>
+            <w:pPr>
+              <w:jc w:val="center"/>
+              <w:cnfStyle w:val="000000100000" w:firstRow="0" w:lastRow="0" w:firstColumn="0" w:lastColumn="0" w:oddVBand="0" w:evenVBand="0" w:oddHBand="1" w:evenHBand="0" w:firstRowFirstColumn="0" w:firstRowLastColumn="0" w:lastRowFirstColumn="0" w:lastRowLastColumn="0"/>
+              <w:rPr>
+                <w:rFonts w:ascii="Times New Roman" w:hAnsi="Times New Roman" w:cs="Times New Roman"/>
+                <w:sz w:val="24"/>
+                <w:szCs w:val="24"/>
+              </w:rPr>
+            </w:pPr>
+            <w:r>
+              <w:rPr>
+                <w:rFonts w:ascii="Times New Roman" w:hAnsi="Times New Roman" w:cs="Times New Roman"/>
+                <w:sz w:val="24"/>
+                <w:szCs w:val="24"/>
+              </w:rPr>
+              <w:t>Full</w:t>
+            </w:r>
+          </w:p>
+        </w:tc>
+        <w:tc>
+          <w:tcPr>
+            <w:tcW w:w="2790" w:type="dxa"/>
+          </w:tcPr>
+          <w:p>
+            <w:pPr>
+              <w:jc w:val="center"/>
+              <w:cnfStyle w:val="000000100000" w:firstRow="0" w:lastRow="0" w:firstColumn="0" w:lastColumn="0" w:oddVBand="0" w:evenVBand="0" w:oddHBand="1" w:evenHBand="0" w:firstRowFirstColumn="0" w:firstRowLastColumn="0" w:lastRowFirstColumn="0" w:lastRowLastColumn="0"/>
+              <w:rPr>
+                <w:rFonts w:ascii="Times New Roman" w:hAnsi="Times New Roman" w:cs="Times New Roman"/>
+                <w:sz w:val="24"/>
+                <w:szCs w:val="24"/>
+              </w:rPr>
+            </w:pPr>
+            <w:r>
+              <w:rPr>
+                <w:rFonts w:ascii="Times New Roman" w:hAnsi="Times New Roman" w:cs="Times New Roman"/>
+                <w:sz w:val="24"/>
+                <w:szCs w:val="24"/>
+              </w:rPr>
+              <w:t>Pass</w:t>
+            </w:r>
+          </w:p>
+        </w:tc>
+        <w:tc>
+          <w:tcPr>
+            <w:tcW w:w="2790" w:type="dxa"/>
+          </w:tcPr>
+          <w:p>
+            <w:pPr>
+              <w:jc w:val="center"/>
+              <w:cnfStyle w:val="000000100000" w:firstRow="0" w:lastRow="0" w:firstColumn="0" w:lastColumn="0" w:oddVBand="0" w:evenVBand="0" w:oddHBand="1" w:evenHBand="0" w:firstRowFirstColumn="0" w:firstRowLastColumn="0" w:lastRowFirstColumn="0" w:lastRowLastColumn="0"/>
+              <w:rPr>
+                <w:rFonts w:ascii="Times New Roman" w:hAnsi="Times New Roman" w:cs="Times New Roman"/>
+                <w:sz w:val="24"/>
+                <w:szCs w:val="24"/>
+              </w:rPr>
+            </w:pPr>
+          </w:p>
+        </w:tc>
+      </w:tr>
+      <w:tr>
+        <w:trPr>
+          <w:trHeight w:val="68"/>
+        </w:trPr>
+        <w:tc>
+          <w:tcPr>
+            <w:cnfStyle w:val="001000000000" w:firstRow="0" w:lastRow="0" w:firstColumn="1" w:lastColumn="0" w:oddVBand="0" w:evenVBand="0" w:oddHBand="0" w:evenHBand="0" w:firstRowFirstColumn="0" w:firstRowLastColumn="0" w:lastRowFirstColumn="0" w:lastRowLastColumn="0"/>
+            <w:tcW w:w="2789" w:type="dxa"/>
+          </w:tcPr>
+          <w:p>
+            <w:pPr>
+              <w:rPr>
+                <w:rFonts w:ascii="Times New Roman" w:hAnsi="Times New Roman" w:cs="Times New Roman"/>
+                <w:sz w:val="24"/>
+                <w:szCs w:val="24"/>
+              </w:rPr>
+            </w:pPr>
+            <w:r>
+              <w:rPr>
+                <w:rFonts w:ascii="Times New Roman" w:hAnsi="Times New Roman" w:cs="Times New Roman"/>
+                <w:sz w:val="24"/>
+                <w:szCs w:val="24"/>
+              </w:rPr>
+              <w:t>Property Price Search</w:t>
+            </w:r>
+          </w:p>
+          <w:p>
+            <w:pPr>
+              <w:rPr>
+                <w:rFonts w:ascii="Times New Roman" w:hAnsi="Times New Roman" w:cs="Times New Roman"/>
+                <w:sz w:val="24"/>
+                <w:szCs w:val="24"/>
+              </w:rPr>
+            </w:pPr>
+          </w:p>
+        </w:tc>
+        <w:tc>
+          <w:tcPr>
+            <w:tcW w:w="2789" w:type="dxa"/>
+          </w:tcPr>
+          <w:p>
+            <w:pPr>
+              <w:cnfStyle w:val="000000000000" w:firstRow="0" w:lastRow="0" w:firstColumn="0" w:lastColumn="0" w:oddVBand="0" w:evenVBand="0" w:oddHBand="0" w:evenHBand="0" w:firstRowFirstColumn="0" w:firstRowLastColumn="0" w:lastRowFirstColumn="0" w:lastRowLastColumn="0"/>
+              <w:rPr>
+                <w:rFonts w:ascii="Times New Roman" w:hAnsi="Times New Roman" w:cs="Times New Roman"/>
+                <w:sz w:val="24"/>
+                <w:szCs w:val="24"/>
+              </w:rPr>
+            </w:pPr>
+            <w:r>
+              <w:rPr>
+                <w:rFonts w:ascii="Times New Roman" w:hAnsi="Times New Roman" w:cs="Times New Roman"/>
+                <w:sz w:val="24"/>
+                <w:szCs w:val="24"/>
+              </w:rPr>
+              <w:t>The users are able to see the cost of all properties within their selected period date.</w:t>
+            </w:r>
+          </w:p>
+          <w:p>
+            <w:pPr>
+              <w:cnfStyle w:val="000000000000" w:firstRow="0" w:lastRow="0" w:firstColumn="0" w:lastColumn="0" w:oddVBand="0" w:evenVBand="0" w:oddHBand="0" w:evenHBand="0" w:firstRowFirstColumn="0" w:firstRowLastColumn="0" w:lastRowFirstColumn="0" w:lastRowLastColumn="0"/>
+              <w:rPr>
+                <w:rFonts w:ascii="Times New Roman" w:hAnsi="Times New Roman" w:cs="Times New Roman"/>
+                <w:sz w:val="24"/>
+                <w:szCs w:val="24"/>
+              </w:rPr>
+            </w:pPr>
+          </w:p>
+        </w:tc>
+        <w:tc>
+          <w:tcPr>
+            <w:tcW w:w="2790" w:type="dxa"/>
+          </w:tcPr>
+          <w:p>
+            <w:pPr>
+              <w:jc w:val="center"/>
+              <w:cnfStyle w:val="000000000000" w:firstRow="0" w:lastRow="0" w:firstColumn="0" w:lastColumn="0" w:oddVBand="0" w:evenVBand="0" w:oddHBand="0" w:evenHBand="0" w:firstRowFirstColumn="0" w:firstRowLastColumn="0" w:lastRowFirstColumn="0" w:lastRowLastColumn="0"/>
+              <w:rPr>
+                <w:rFonts w:ascii="Times New Roman" w:hAnsi="Times New Roman" w:cs="Times New Roman"/>
+                <w:sz w:val="24"/>
+                <w:szCs w:val="24"/>
+              </w:rPr>
+            </w:pPr>
+            <w:r>
+              <w:rPr>
+                <w:rFonts w:ascii="Times New Roman" w:hAnsi="Times New Roman" w:cs="Times New Roman"/>
+                <w:sz w:val="24"/>
+                <w:szCs w:val="24"/>
+              </w:rPr>
+              <w:t>Full</w:t>
+            </w:r>
+          </w:p>
+        </w:tc>
+        <w:tc>
+          <w:tcPr>
+            <w:tcW w:w="2790" w:type="dxa"/>
+          </w:tcPr>
+          <w:p>
+            <w:pPr>
+              <w:jc w:val="center"/>
+              <w:cnfStyle w:val="000000000000" w:firstRow="0" w:lastRow="0" w:firstColumn="0" w:lastColumn="0" w:oddVBand="0" w:evenVBand="0" w:oddHBand="0" w:evenHBand="0" w:firstRowFirstColumn="0" w:firstRowLastColumn="0" w:lastRowFirstColumn="0" w:lastRowLastColumn="0"/>
+              <w:rPr>
+                <w:rFonts w:ascii="Times New Roman" w:hAnsi="Times New Roman" w:cs="Times New Roman"/>
+                <w:sz w:val="24"/>
+                <w:szCs w:val="24"/>
+              </w:rPr>
+            </w:pPr>
+            <w:r>
+              <w:rPr>
+                <w:rFonts w:ascii="Times New Roman" w:hAnsi="Times New Roman" w:cs="Times New Roman"/>
+                <w:sz w:val="24"/>
+                <w:szCs w:val="24"/>
+              </w:rPr>
+              <w:t>Pass</w:t>
+            </w:r>
+          </w:p>
+        </w:tc>
+        <w:tc>
+          <w:tcPr>
+            <w:tcW w:w="2790" w:type="dxa"/>
+          </w:tcPr>
+          <w:p>
+            <w:pPr>
+              <w:jc w:val="center"/>
+              <w:cnfStyle w:val="000000000000" w:firstRow="0" w:lastRow="0" w:firstColumn="0" w:lastColumn="0" w:oddVBand="0" w:evenVBand="0" w:oddHBand="0" w:evenHBand="0" w:firstRowFirstColumn="0" w:firstRowLastColumn="0" w:lastRowFirstColumn="0" w:lastRowLastColumn="0"/>
+              <w:rPr>
+                <w:rFonts w:ascii="Times New Roman" w:hAnsi="Times New Roman" w:cs="Times New Roman"/>
+                <w:sz w:val="24"/>
+                <w:szCs w:val="24"/>
+              </w:rPr>
+            </w:pPr>
+          </w:p>
+        </w:tc>
+      </w:tr>
+      <w:tr>
+        <w:trPr>
+          <w:cnfStyle w:val="000000100000" w:firstRow="0" w:lastRow="0" w:firstColumn="0" w:lastColumn="0" w:oddVBand="0" w:evenVBand="0" w:oddHBand="1" w:evenHBand="0" w:firstRowFirstColumn="0" w:firstRowLastColumn="0" w:lastRowFirstColumn="0" w:lastRowLastColumn="0"/>
+        </w:trPr>
+        <w:tc>
+          <w:tcPr>
+            <w:cnfStyle w:val="001000000000" w:firstRow="0" w:lastRow="0" w:firstColumn="1" w:lastColumn="0" w:oddVBand="0" w:evenVBand="0" w:oddHBand="0" w:evenHBand="0" w:firstRowFirstColumn="0" w:firstRowLastColumn="0" w:lastRowFirstColumn="0" w:lastRowLastColumn="0"/>
+            <w:tcW w:w="2789" w:type="dxa"/>
+          </w:tcPr>
+          <w:p>
+            <w:pPr>
+              <w:rPr>
+                <w:rFonts w:ascii="Times New Roman" w:hAnsi="Times New Roman" w:cs="Times New Roman"/>
+                <w:sz w:val="24"/>
+                <w:szCs w:val="24"/>
+              </w:rPr>
+            </w:pPr>
+          </w:p>
+          <w:p>
+            <w:pPr>
+              <w:rPr>
+                <w:rFonts w:ascii="Times New Roman" w:hAnsi="Times New Roman" w:cs="Times New Roman"/>
+                <w:sz w:val="24"/>
+                <w:szCs w:val="24"/>
+              </w:rPr>
+            </w:pPr>
+            <w:r>
+              <w:rPr>
+                <w:rFonts w:ascii="Times New Roman" w:hAnsi="Times New Roman" w:cs="Times New Roman"/>
+                <w:sz w:val="24"/>
+                <w:szCs w:val="24"/>
+              </w:rPr>
+              <w:t>Keyword Search System</w:t>
+            </w:r>
+          </w:p>
+          <w:p>
+            <w:pPr>
+              <w:rPr>
+                <w:rFonts w:ascii="Times New Roman" w:hAnsi="Times New Roman" w:cs="Times New Roman"/>
+                <w:sz w:val="24"/>
+                <w:szCs w:val="24"/>
+              </w:rPr>
+            </w:pPr>
+          </w:p>
+        </w:tc>
+        <w:tc>
+          <w:tcPr>
+            <w:tcW w:w="2789" w:type="dxa"/>
+          </w:tcPr>
+          <w:p>
+            <w:pPr>
+              <w:cnfStyle w:val="000000100000" w:firstRow="0" w:lastRow="0" w:firstColumn="0" w:lastColumn="0" w:oddVBand="0" w:evenVBand="0" w:oddHBand="1" w:evenHBand="0" w:firstRowFirstColumn="0" w:firstRowLastColumn="0" w:lastRowFirstColumn="0" w:lastRowLastColumn="0"/>
+              <w:rPr>
+                <w:rFonts w:ascii="Times New Roman" w:hAnsi="Times New Roman" w:cs="Times New Roman"/>
+                <w:sz w:val="24"/>
+                <w:szCs w:val="24"/>
+              </w:rPr>
+            </w:pPr>
+            <w:r>
+              <w:rPr>
+                <w:rFonts w:ascii="Times New Roman" w:hAnsi="Times New Roman" w:cs="Times New Roman"/>
+                <w:sz w:val="24"/>
+                <w:szCs w:val="24"/>
+              </w:rPr>
+              <w:t>The user is able to search for properties containing the specific keyword/s they are looking for.</w:t>
+            </w:r>
+          </w:p>
+          <w:p>
+            <w:pPr>
+              <w:cnfStyle w:val="000000100000" w:firstRow="0" w:lastRow="0" w:firstColumn="0" w:lastColumn="0" w:oddVBand="0" w:evenVBand="0" w:oddHBand="1" w:evenHBand="0" w:firstRowFirstColumn="0" w:firstRowLastColumn="0" w:lastRowFirstColumn="0" w:lastRowLastColumn="0"/>
+              <w:rPr>
+                <w:rFonts w:ascii="Times New Roman" w:hAnsi="Times New Roman" w:cs="Times New Roman"/>
+                <w:sz w:val="24"/>
+                <w:szCs w:val="24"/>
+              </w:rPr>
+            </w:pPr>
+          </w:p>
+        </w:tc>
+        <w:tc>
+          <w:tcPr>
+            <w:tcW w:w="2790" w:type="dxa"/>
+          </w:tcPr>
+          <w:p>
+            <w:pPr>
+              <w:jc w:val="center"/>
+              <w:cnfStyle w:val="000000100000" w:firstRow="0" w:lastRow="0" w:firstColumn="0" w:lastColumn="0" w:oddVBand="0" w:evenVBand="0" w:oddHBand="1" w:evenHBand="0" w:firstRowFirstColumn="0" w:firstRowLastColumn="0" w:lastRowFirstColumn="0" w:lastRowLastColumn="0"/>
+              <w:rPr>
+                <w:rFonts w:ascii="Times New Roman" w:hAnsi="Times New Roman" w:cs="Times New Roman"/>
+                <w:sz w:val="24"/>
+                <w:szCs w:val="24"/>
+              </w:rPr>
+            </w:pPr>
+            <w:r>
+              <w:rPr>
+                <w:rFonts w:ascii="Times New Roman" w:hAnsi="Times New Roman" w:cs="Times New Roman"/>
+                <w:sz w:val="24"/>
+                <w:szCs w:val="24"/>
+              </w:rPr>
+              <w:t>Full</w:t>
+            </w:r>
+          </w:p>
+        </w:tc>
+        <w:tc>
+          <w:tcPr>
+            <w:tcW w:w="2790" w:type="dxa"/>
+          </w:tcPr>
+          <w:p>
+            <w:pPr>
+              <w:jc w:val="center"/>
+              <w:cnfStyle w:val="000000100000" w:firstRow="0" w:lastRow="0" w:firstColumn="0" w:lastColumn="0" w:oddVBand="0" w:evenVBand="0" w:oddHBand="1" w:evenHBand="0" w:firstRowFirstColumn="0" w:firstRowLastColumn="0" w:lastRowFirstColumn="0" w:lastRowLastColumn="0"/>
+              <w:rPr>
+                <w:rFonts w:ascii="Times New Roman" w:hAnsi="Times New Roman" w:cs="Times New Roman"/>
+                <w:sz w:val="24"/>
+                <w:szCs w:val="24"/>
+              </w:rPr>
+            </w:pPr>
+            <w:r>
+              <w:rPr>
+                <w:rFonts w:ascii="Times New Roman" w:hAnsi="Times New Roman" w:cs="Times New Roman"/>
+                <w:sz w:val="24"/>
+                <w:szCs w:val="24"/>
+              </w:rPr>
+              <w:t>Pass</w:t>
+            </w:r>
+          </w:p>
+        </w:tc>
+        <w:tc>
+          <w:tcPr>
+            <w:tcW w:w="2790" w:type="dxa"/>
+          </w:tcPr>
+          <w:p>
+            <w:pPr>
+              <w:jc w:val="center"/>
+              <w:cnfStyle w:val="000000100000" w:firstRow="0" w:lastRow="0" w:firstColumn="0" w:lastColumn="0" w:oddVBand="0" w:evenVBand="0" w:oddHBand="1" w:evenHBand="0" w:firstRowFirstColumn="0" w:firstRowLastColumn="0" w:lastRowFirstColumn="0" w:lastRowLastColumn="0"/>
+              <w:rPr>
+                <w:rFonts w:ascii="Times New Roman" w:hAnsi="Times New Roman" w:cs="Times New Roman"/>
+                <w:sz w:val="24"/>
+                <w:szCs w:val="24"/>
+              </w:rPr>
+            </w:pPr>
+          </w:p>
+        </w:tc>
+      </w:tr>
+      <w:tr>
+        <w:tc>
+          <w:tcPr>
+            <w:cnfStyle w:val="001000000000" w:firstRow="0" w:lastRow="0" w:firstColumn="1" w:lastColumn="0" w:oddVBand="0" w:evenVBand="0" w:oddHBand="0" w:evenHBand="0" w:firstRowFirstColumn="0" w:firstRowLastColumn="0" w:lastRowFirstColumn="0" w:lastRowLastColumn="0"/>
+            <w:tcW w:w="2789" w:type="dxa"/>
+          </w:tcPr>
+          <w:p>
+            <w:pPr>
+              <w:rPr>
+                <w:rFonts w:ascii="Times New Roman" w:hAnsi="Times New Roman" w:cs="Times New Roman"/>
+                <w:b w:val="0"/>
+                <w:bCs w:val="0"/>
+                <w:sz w:val="24"/>
+                <w:szCs w:val="24"/>
+              </w:rPr>
+            </w:pPr>
+          </w:p>
+          <w:p>
+            <w:pPr>
+              <w:rPr>
+                <w:rFonts w:ascii="Times New Roman" w:hAnsi="Times New Roman" w:cs="Times New Roman"/>
+                <w:sz w:val="24"/>
+                <w:szCs w:val="24"/>
+              </w:rPr>
+            </w:pPr>
+            <w:r>
+              <w:rPr>
+                <w:rFonts w:ascii="Times New Roman" w:hAnsi="Times New Roman" w:cs="Times New Roman"/>
+                <w:sz w:val="24"/>
+                <w:szCs w:val="24"/>
+              </w:rPr>
+              <w:t>Comments Search System</w:t>
+            </w:r>
+          </w:p>
+          <w:p>
+            <w:pPr>
+              <w:rPr>
+                <w:rFonts w:ascii="Times New Roman" w:hAnsi="Times New Roman" w:cs="Times New Roman"/>
+                <w:sz w:val="24"/>
+                <w:szCs w:val="24"/>
+              </w:rPr>
+            </w:pPr>
+          </w:p>
+        </w:tc>
+        <w:tc>
+          <w:tcPr>
+            <w:tcW w:w="2789" w:type="dxa"/>
+          </w:tcPr>
+          <w:p>
+            <w:pPr>
+              <w:cnfStyle w:val="000000000000" w:firstRow="0" w:lastRow="0" w:firstColumn="0" w:lastColumn="0" w:oddVBand="0" w:evenVBand="0" w:oddHBand="0" w:evenHBand="0" w:firstRowFirstColumn="0" w:firstRowLastColumn="0" w:lastRowFirstColumn="0" w:lastRowLastColumn="0"/>
+              <w:rPr>
+                <w:rFonts w:ascii="Times New Roman" w:hAnsi="Times New Roman" w:cs="Times New Roman"/>
+                <w:sz w:val="24"/>
+                <w:szCs w:val="24"/>
+              </w:rPr>
+            </w:pPr>
+            <w:r>
+              <w:rPr>
+                <w:rFonts w:ascii="Times New Roman" w:hAnsi="Times New Roman" w:cs="Times New Roman"/>
+                <w:sz w:val="24"/>
+                <w:szCs w:val="24"/>
+              </w:rPr>
+              <w:t xml:space="preserve">The users are able to view all comments of selected property related to their keywords/criteria they want to explore. </w:t>
+            </w:r>
+          </w:p>
+          <w:p>
+            <w:pPr>
+              <w:cnfStyle w:val="000000000000" w:firstRow="0" w:lastRow="0" w:firstColumn="0" w:lastColumn="0" w:oddVBand="0" w:evenVBand="0" w:oddHBand="0" w:evenHBand="0" w:firstRowFirstColumn="0" w:firstRowLastColumn="0" w:lastRowFirstColumn="0" w:lastRowLastColumn="0"/>
+              <w:rPr>
+                <w:rFonts w:ascii="Times New Roman" w:hAnsi="Times New Roman" w:cs="Times New Roman"/>
+                <w:sz w:val="24"/>
+                <w:szCs w:val="24"/>
+              </w:rPr>
+            </w:pPr>
+          </w:p>
+        </w:tc>
+        <w:tc>
+          <w:tcPr>
+            <w:tcW w:w="2790" w:type="dxa"/>
+          </w:tcPr>
+          <w:p>
+            <w:pPr>
+              <w:jc w:val="center"/>
+              <w:cnfStyle w:val="000000000000" w:firstRow="0" w:lastRow="0" w:firstColumn="0" w:lastColumn="0" w:oddVBand="0" w:evenVBand="0" w:oddHBand="0" w:evenHBand="0" w:firstRowFirstColumn="0" w:firstRowLastColumn="0" w:lastRowFirstColumn="0" w:lastRowLastColumn="0"/>
+              <w:rPr>
+                <w:rFonts w:ascii="Times New Roman" w:hAnsi="Times New Roman" w:cs="Times New Roman"/>
+                <w:sz w:val="24"/>
+                <w:szCs w:val="24"/>
+              </w:rPr>
+            </w:pPr>
+            <w:r>
+              <w:rPr>
+                <w:rFonts w:ascii="Times New Roman" w:hAnsi="Times New Roman" w:cs="Times New Roman"/>
+                <w:sz w:val="24"/>
+                <w:szCs w:val="24"/>
+              </w:rPr>
+              <w:t>Full</w:t>
+            </w:r>
+          </w:p>
+        </w:tc>
+        <w:tc>
+          <w:tcPr>
+            <w:tcW w:w="2790" w:type="dxa"/>
+          </w:tcPr>
+          <w:p>
+            <w:pPr>
+              <w:jc w:val="center"/>
+              <w:cnfStyle w:val="000000000000" w:firstRow="0" w:lastRow="0" w:firstColumn="0" w:lastColumn="0" w:oddVBand="0" w:evenVBand="0" w:oddHBand="0" w:evenHBand="0" w:firstRowFirstColumn="0" w:firstRowLastColumn="0" w:lastRowFirstColumn="0" w:lastRowLastColumn="0"/>
+              <w:rPr>
+                <w:rFonts w:ascii="Times New Roman" w:hAnsi="Times New Roman" w:cs="Times New Roman"/>
+                <w:sz w:val="24"/>
+                <w:szCs w:val="24"/>
+              </w:rPr>
+            </w:pPr>
+            <w:r>
+              <w:rPr>
+                <w:rFonts w:ascii="Times New Roman" w:hAnsi="Times New Roman" w:cs="Times New Roman"/>
+                <w:sz w:val="24"/>
+                <w:szCs w:val="24"/>
+              </w:rPr>
+              <w:t>Pass</w:t>
+            </w:r>
+          </w:p>
+        </w:tc>
+        <w:tc>
+          <w:tcPr>
+            <w:tcW w:w="2790" w:type="dxa"/>
+          </w:tcPr>
+          <w:p>
+            <w:pPr>
+              <w:jc w:val="center"/>
+              <w:cnfStyle w:val="000000000000" w:firstRow="0" w:lastRow="0" w:firstColumn="0" w:lastColumn="0" w:oddVBand="0" w:evenVBand="0" w:oddHBand="0" w:evenHBand="0" w:firstRowFirstColumn="0" w:firstRowLastColumn="0" w:lastRowFirstColumn="0" w:lastRowLastColumn="0"/>
+              <w:rPr>
+                <w:rFonts w:ascii="Times New Roman" w:hAnsi="Times New Roman" w:cs="Times New Roman"/>
+                <w:sz w:val="24"/>
+                <w:szCs w:val="24"/>
+              </w:rPr>
+            </w:pPr>
+          </w:p>
+        </w:tc>
+      </w:tr>
+      <w:tr>
+        <w:trPr>
+          <w:cnfStyle w:val="000000100000" w:firstRow="0" w:lastRow="0" w:firstColumn="0" w:lastColumn="0" w:oddVBand="0" w:evenVBand="0" w:oddHBand="1" w:evenHBand="0" w:firstRowFirstColumn="0" w:firstRowLastColumn="0" w:lastRowFirstColumn="0" w:lastRowLastColumn="0"/>
+        </w:trPr>
+        <w:tc>
+          <w:tcPr>
+            <w:cnfStyle w:val="001000000000" w:firstRow="0" w:lastRow="0" w:firstColumn="1" w:lastColumn="0" w:oddVBand="0" w:evenVBand="0" w:oddHBand="0" w:evenHBand="0" w:firstRowFirstColumn="0" w:firstRowLastColumn="0" w:lastRowFirstColumn="0" w:lastRowLastColumn="0"/>
+            <w:tcW w:w="2789" w:type="dxa"/>
+          </w:tcPr>
+          <w:p>
+            <w:pPr>
+              <w:rPr>
+                <w:rFonts w:ascii="Times New Roman" w:hAnsi="Times New Roman" w:cs="Times New Roman"/>
+                <w:sz w:val="24"/>
+                <w:szCs w:val="24"/>
+              </w:rPr>
+            </w:pPr>
+          </w:p>
+          <w:p>
+            <w:pPr>
+              <w:rPr>
+                <w:rFonts w:ascii="Times New Roman" w:hAnsi="Times New Roman" w:cs="Times New Roman"/>
+                <w:sz w:val="24"/>
+                <w:szCs w:val="24"/>
+              </w:rPr>
+            </w:pPr>
+            <w:r>
+              <w:rPr>
+                <w:rFonts w:ascii="Times New Roman" w:hAnsi="Times New Roman" w:cs="Times New Roman"/>
+                <w:sz w:val="24"/>
+                <w:szCs w:val="24"/>
+              </w:rPr>
+              <w:t>Review Search System</w:t>
+            </w:r>
+            <w:r>
+              <w:rPr>
+                <w:rFonts w:ascii="Times New Roman" w:hAnsi="Times New Roman" w:cs="Times New Roman"/>
+                <w:sz w:val="24"/>
+                <w:szCs w:val="24"/>
+              </w:rPr>
+              <w:t xml:space="preserve"> </w:t>
+            </w:r>
+          </w:p>
+        </w:tc>
+        <w:tc>
+          <w:tcPr>
+            <w:tcW w:w="2789" w:type="dxa"/>
+          </w:tcPr>
+          <w:p>
+            <w:pPr>
+              <w:cnfStyle w:val="000000100000" w:firstRow="0" w:lastRow="0" w:firstColumn="0" w:lastColumn="0" w:oddVBand="0" w:evenVBand="0" w:oddHBand="1" w:evenHBand="0" w:firstRowFirstColumn="0" w:firstRowLastColumn="0" w:lastRowFirstColumn="0" w:lastRowLastColumn="0"/>
+              <w:rPr>
+                <w:rFonts w:ascii="Times New Roman" w:hAnsi="Times New Roman" w:cs="Times New Roman"/>
+                <w:sz w:val="24"/>
+                <w:szCs w:val="24"/>
+              </w:rPr>
+            </w:pPr>
+            <w:r>
+              <w:rPr>
+                <w:rFonts w:ascii="Times New Roman" w:hAnsi="Times New Roman" w:cs="Times New Roman"/>
+                <w:sz w:val="24"/>
+                <w:szCs w:val="24"/>
+              </w:rPr>
+              <w:t>The users are able to look at the review scores of a certain property.</w:t>
+            </w:r>
+          </w:p>
+          <w:p>
+            <w:pPr>
+              <w:cnfStyle w:val="000000100000" w:firstRow="0" w:lastRow="0" w:firstColumn="0" w:lastColumn="0" w:oddVBand="0" w:evenVBand="0" w:oddHBand="1" w:evenHBand="0" w:firstRowFirstColumn="0" w:firstRowLastColumn="0" w:lastRowFirstColumn="0" w:lastRowLastColumn="0"/>
+              <w:rPr>
+                <w:rFonts w:ascii="Times New Roman" w:hAnsi="Times New Roman" w:cs="Times New Roman"/>
+                <w:sz w:val="24"/>
+                <w:szCs w:val="24"/>
+              </w:rPr>
+            </w:pPr>
+          </w:p>
+          <w:p>
+            <w:pPr>
+              <w:cnfStyle w:val="000000100000" w:firstRow="0" w:lastRow="0" w:firstColumn="0" w:lastColumn="0" w:oddVBand="0" w:evenVBand="0" w:oddHBand="1" w:evenHBand="0" w:firstRowFirstColumn="0" w:firstRowLastColumn="0" w:lastRowFirstColumn="0" w:lastRowLastColumn="0"/>
+              <w:rPr>
+                <w:rFonts w:ascii="Times New Roman" w:hAnsi="Times New Roman" w:cs="Times New Roman"/>
+                <w:sz w:val="24"/>
+                <w:szCs w:val="24"/>
+              </w:rPr>
+            </w:pPr>
+          </w:p>
+        </w:tc>
+        <w:tc>
+          <w:tcPr>
+            <w:tcW w:w="2790" w:type="dxa"/>
+          </w:tcPr>
+          <w:p>
+            <w:pPr>
+              <w:jc w:val="center"/>
+              <w:cnfStyle w:val="000000100000" w:firstRow="0" w:lastRow="0" w:firstColumn="0" w:lastColumn="0" w:oddVBand="0" w:evenVBand="0" w:oddHBand="1" w:evenHBand="0" w:firstRowFirstColumn="0" w:firstRowLastColumn="0" w:lastRowFirstColumn="0" w:lastRowLastColumn="0"/>
+              <w:rPr>
+                <w:rFonts w:ascii="Times New Roman" w:hAnsi="Times New Roman" w:cs="Times New Roman"/>
+                <w:sz w:val="24"/>
+                <w:szCs w:val="24"/>
+              </w:rPr>
+            </w:pPr>
+            <w:r>
+              <w:rPr>
+                <w:rFonts w:ascii="Times New Roman" w:hAnsi="Times New Roman" w:cs="Times New Roman"/>
+                <w:sz w:val="24"/>
+                <w:szCs w:val="24"/>
+              </w:rPr>
+              <w:t>Full</w:t>
+            </w:r>
+          </w:p>
+        </w:tc>
+        <w:tc>
+          <w:tcPr>
+            <w:tcW w:w="2790" w:type="dxa"/>
+          </w:tcPr>
+          <w:p>
+            <w:pPr>
+              <w:jc w:val="center"/>
+              <w:cnfStyle w:val="000000100000" w:firstRow="0" w:lastRow="0" w:firstColumn="0" w:lastColumn="0" w:oddVBand="0" w:evenVBand="0" w:oddHBand="1" w:evenHBand="0" w:firstRowFirstColumn="0" w:firstRowLastColumn="0" w:lastRowFirstColumn="0" w:lastRowLastColumn="0"/>
+              <w:rPr>
+                <w:rFonts w:ascii="Times New Roman" w:hAnsi="Times New Roman" w:cs="Times New Roman"/>
+                <w:sz w:val="24"/>
+                <w:szCs w:val="24"/>
+              </w:rPr>
+            </w:pPr>
+            <w:r>
+              <w:rPr>
+                <w:rFonts w:ascii="Times New Roman" w:hAnsi="Times New Roman" w:cs="Times New Roman"/>
+                <w:sz w:val="24"/>
+                <w:szCs w:val="24"/>
+              </w:rPr>
+              <w:t>Pass</w:t>
+            </w:r>
+          </w:p>
+        </w:tc>
+        <w:tc>
+          <w:tcPr>
+            <w:tcW w:w="2790" w:type="dxa"/>
+          </w:tcPr>
+          <w:p>
+            <w:pPr>
+              <w:jc w:val="center"/>
+              <w:cnfStyle w:val="000000100000" w:firstRow="0" w:lastRow="0" w:firstColumn="0" w:lastColumn="0" w:oddVBand="0" w:evenVBand="0" w:oddHBand="1" w:evenHBand="0" w:firstRowFirstColumn="0" w:firstRowLastColumn="0" w:lastRowFirstColumn="0" w:lastRowLastColumn="0"/>
+              <w:rPr>
+                <w:rFonts w:ascii="Times New Roman" w:hAnsi="Times New Roman" w:cs="Times New Roman"/>
+                <w:sz w:val="24"/>
+                <w:szCs w:val="24"/>
+              </w:rPr>
+            </w:pPr>
+          </w:p>
+        </w:tc>
+      </w:tr>
+      <w:tr>
+        <w:tc>
+          <w:tcPr>
+            <w:cnfStyle w:val="001000000000" w:firstRow="0" w:lastRow="0" w:firstColumn="1" w:lastColumn="0" w:oddVBand="0" w:evenVBand="0" w:oddHBand="0" w:evenHBand="0" w:firstRowFirstColumn="0" w:firstRowLastColumn="0" w:lastRowFirstColumn="0" w:lastRowLastColumn="0"/>
+            <w:tcW w:w="2789" w:type="dxa"/>
+            <w:vMerge w:val="restart"/>
+          </w:tcPr>
+          <w:p>
+            <w:pPr>
+              <w:rPr>
+                <w:rFonts w:ascii="Times New Roman" w:hAnsi="Times New Roman" w:cs="Times New Roman"/>
+                <w:b w:val="0"/>
+                <w:bCs w:val="0"/>
+                <w:sz w:val="24"/>
+                <w:szCs w:val="24"/>
+              </w:rPr>
+            </w:pPr>
+          </w:p>
+          <w:p>
+            <w:pPr>
+              <w:rPr>
+                <w:rFonts w:ascii="Times New Roman" w:hAnsi="Times New Roman" w:cs="Times New Roman"/>
+                <w:b w:val="0"/>
+                <w:bCs w:val="0"/>
+                <w:sz w:val="24"/>
+                <w:szCs w:val="24"/>
+              </w:rPr>
+            </w:pPr>
+            <w:r>
+              <w:rPr>
+                <w:rFonts w:ascii="Times New Roman" w:hAnsi="Times New Roman" w:cs="Times New Roman"/>
+                <w:sz w:val="24"/>
+                <w:szCs w:val="24"/>
+              </w:rPr>
+              <w:t>Usability</w:t>
+            </w:r>
+          </w:p>
+          <w:p>
+            <w:pPr>
+              <w:rPr>
+                <w:rFonts w:ascii="Times New Roman" w:hAnsi="Times New Roman" w:cs="Times New Roman"/>
+                <w:sz w:val="24"/>
+                <w:szCs w:val="24"/>
+              </w:rPr>
+            </w:pPr>
+          </w:p>
+        </w:tc>
+        <w:tc>
+          <w:tcPr>
+            <w:tcW w:w="2789" w:type="dxa"/>
+          </w:tcPr>
+          <w:p>
+            <w:pPr>
+              <w:jc w:val="both"/>
+              <w:cnfStyle w:val="000000000000" w:firstRow="0" w:lastRow="0" w:firstColumn="0" w:lastColumn="0" w:oddVBand="0" w:evenVBand="0" w:oddHBand="0" w:evenHBand="0" w:firstRowFirstColumn="0" w:firstRowLastColumn="0" w:lastRowFirstColumn="0" w:lastRowLastColumn="0"/>
+              <w:rPr>
+                <w:rFonts w:ascii="Times New Roman" w:hAnsi="Times New Roman" w:cs="Times New Roman"/>
+                <w:sz w:val="24"/>
+                <w:szCs w:val="24"/>
+              </w:rPr>
+            </w:pPr>
+            <w:r>
+              <w:rPr>
+                <w:rFonts w:ascii="Times New Roman" w:hAnsi="Times New Roman" w:cs="Times New Roman"/>
+                <w:sz w:val="24"/>
+                <w:szCs w:val="24"/>
+              </w:rPr>
+              <w:t>User interface should be easy to use and navigate.</w:t>
+            </w:r>
+          </w:p>
+          <w:p>
+            <w:pPr>
+              <w:cnfStyle w:val="000000000000" w:firstRow="0" w:lastRow="0" w:firstColumn="0" w:lastColumn="0" w:oddVBand="0" w:evenVBand="0" w:oddHBand="0" w:evenHBand="0" w:firstRowFirstColumn="0" w:firstRowLastColumn="0" w:lastRowFirstColumn="0" w:lastRowLastColumn="0"/>
+              <w:rPr>
+                <w:rFonts w:ascii="Times New Roman" w:hAnsi="Times New Roman" w:cs="Times New Roman"/>
+                <w:sz w:val="24"/>
+                <w:szCs w:val="24"/>
+              </w:rPr>
+            </w:pPr>
+          </w:p>
+        </w:tc>
+        <w:tc>
+          <w:tcPr>
+            <w:tcW w:w="2790" w:type="dxa"/>
+          </w:tcPr>
+          <w:p>
+            <w:pPr>
+              <w:jc w:val="center"/>
+              <w:cnfStyle w:val="000000000000" w:firstRow="0" w:lastRow="0" w:firstColumn="0" w:lastColumn="0" w:oddVBand="0" w:evenVBand="0" w:oddHBand="0" w:evenHBand="0" w:firstRowFirstColumn="0" w:firstRowLastColumn="0" w:lastRowFirstColumn="0" w:lastRowLastColumn="0"/>
+              <w:rPr>
+                <w:rFonts w:ascii="Times New Roman" w:hAnsi="Times New Roman" w:cs="Times New Roman"/>
+                <w:sz w:val="24"/>
+                <w:szCs w:val="24"/>
+              </w:rPr>
+            </w:pPr>
+            <w:r>
+              <w:rPr>
+                <w:rFonts w:ascii="Times New Roman" w:hAnsi="Times New Roman" w:cs="Times New Roman"/>
+                <w:sz w:val="24"/>
+                <w:szCs w:val="24"/>
+              </w:rPr>
+              <w:t>Full</w:t>
+            </w:r>
+          </w:p>
+        </w:tc>
+        <w:tc>
+          <w:tcPr>
+            <w:tcW w:w="2790" w:type="dxa"/>
+          </w:tcPr>
+          <w:p>
+            <w:pPr>
+              <w:jc w:val="center"/>
+              <w:cnfStyle w:val="000000000000" w:firstRow="0" w:lastRow="0" w:firstColumn="0" w:lastColumn="0" w:oddVBand="0" w:evenVBand="0" w:oddHBand="0" w:evenHBand="0" w:firstRowFirstColumn="0" w:firstRowLastColumn="0" w:lastRowFirstColumn="0" w:lastRowLastColumn="0"/>
+              <w:rPr>
+                <w:rFonts w:ascii="Times New Roman" w:hAnsi="Times New Roman" w:cs="Times New Roman"/>
+                <w:sz w:val="24"/>
+                <w:szCs w:val="24"/>
+              </w:rPr>
+            </w:pPr>
+            <w:r>
+              <w:rPr>
+                <w:rFonts w:ascii="Times New Roman" w:hAnsi="Times New Roman" w:cs="Times New Roman"/>
+                <w:sz w:val="24"/>
+                <w:szCs w:val="24"/>
+              </w:rPr>
+              <w:t>Pass</w:t>
+            </w:r>
+          </w:p>
+        </w:tc>
+        <w:tc>
+          <w:tcPr>
+            <w:tcW w:w="2790" w:type="dxa"/>
+          </w:tcPr>
+          <w:p>
+            <w:pPr>
+              <w:jc w:val="center"/>
+              <w:cnfStyle w:val="000000000000" w:firstRow="0" w:lastRow="0" w:firstColumn="0" w:lastColumn="0" w:oddVBand="0" w:evenVBand="0" w:oddHBand="0" w:evenHBand="0" w:firstRowFirstColumn="0" w:firstRowLastColumn="0" w:lastRowFirstColumn="0" w:lastRowLastColumn="0"/>
+              <w:rPr>
+                <w:rFonts w:ascii="Times New Roman" w:hAnsi="Times New Roman" w:cs="Times New Roman"/>
+                <w:sz w:val="24"/>
+                <w:szCs w:val="24"/>
+              </w:rPr>
+            </w:pPr>
+          </w:p>
+        </w:tc>
+      </w:tr>
+      <w:tr>
+        <w:trPr>
+          <w:cnfStyle w:val="000000100000" w:firstRow="0" w:lastRow="0" w:firstColumn="0" w:lastColumn="0" w:oddVBand="0" w:evenVBand="0" w:oddHBand="1" w:evenHBand="0" w:firstRowFirstColumn="0" w:firstRowLastColumn="0" w:lastRowFirstColumn="0" w:lastRowLastColumn="0"/>
+        </w:trPr>
+        <w:tc>
+          <w:tcPr>
+            <w:cnfStyle w:val="001000000000" w:firstRow="0" w:lastRow="0" w:firstColumn="1" w:lastColumn="0" w:oddVBand="0" w:evenVBand="0" w:oddHBand="0" w:evenHBand="0" w:firstRowFirstColumn="0" w:firstRowLastColumn="0" w:lastRowFirstColumn="0" w:lastRowLastColumn="0"/>
+            <w:tcW w:w="2789" w:type="dxa"/>
+            <w:vMerge/>
+          </w:tcPr>
+          <w:p>
+            <w:pPr>
+              <w:rPr>
+                <w:rFonts w:ascii="Times New Roman" w:hAnsi="Times New Roman" w:cs="Times New Roman"/>
+                <w:sz w:val="24"/>
+                <w:szCs w:val="24"/>
+              </w:rPr>
+            </w:pPr>
+          </w:p>
+        </w:tc>
+        <w:tc>
+          <w:tcPr>
+            <w:tcW w:w="2789" w:type="dxa"/>
+          </w:tcPr>
+          <w:p>
+            <w:pPr>
+              <w:jc w:val="both"/>
+              <w:cnfStyle w:val="000000100000" w:firstRow="0" w:lastRow="0" w:firstColumn="0" w:lastColumn="0" w:oddVBand="0" w:evenVBand="0" w:oddHBand="1" w:evenHBand="0" w:firstRowFirstColumn="0" w:firstRowLastColumn="0" w:lastRowFirstColumn="0" w:lastRowLastColumn="0"/>
+              <w:rPr>
+                <w:rFonts w:ascii="Times New Roman" w:hAnsi="Times New Roman" w:cs="Times New Roman"/>
+                <w:sz w:val="24"/>
+                <w:szCs w:val="24"/>
+              </w:rPr>
+            </w:pPr>
+            <w:r>
+              <w:rPr>
+                <w:rFonts w:ascii="Times New Roman" w:hAnsi="Times New Roman" w:cs="Times New Roman"/>
+                <w:sz w:val="24"/>
+                <w:szCs w:val="24"/>
+              </w:rPr>
+              <w:t>All requirements should be working smoothly with no errors.</w:t>
+            </w:r>
+          </w:p>
+          <w:p>
+            <w:pPr>
+              <w:cnfStyle w:val="000000100000" w:firstRow="0" w:lastRow="0" w:firstColumn="0" w:lastColumn="0" w:oddVBand="0" w:evenVBand="0" w:oddHBand="1" w:evenHBand="0" w:firstRowFirstColumn="0" w:firstRowLastColumn="0" w:lastRowFirstColumn="0" w:lastRowLastColumn="0"/>
+              <w:rPr>
+                <w:rFonts w:ascii="Times New Roman" w:hAnsi="Times New Roman" w:cs="Times New Roman"/>
+                <w:sz w:val="24"/>
+                <w:szCs w:val="24"/>
+              </w:rPr>
+            </w:pPr>
+          </w:p>
+        </w:tc>
+        <w:tc>
+          <w:tcPr>
+            <w:tcW w:w="2790" w:type="dxa"/>
+          </w:tcPr>
+          <w:p>
+            <w:pPr>
+              <w:jc w:val="center"/>
+              <w:cnfStyle w:val="000000100000" w:firstRow="0" w:lastRow="0" w:firstColumn="0" w:lastColumn="0" w:oddVBand="0" w:evenVBand="0" w:oddHBand="1" w:evenHBand="0" w:firstRowFirstColumn="0" w:firstRowLastColumn="0" w:lastRowFirstColumn="0" w:lastRowLastColumn="0"/>
+              <w:rPr>
+                <w:rFonts w:ascii="Times New Roman" w:hAnsi="Times New Roman" w:cs="Times New Roman"/>
+                <w:sz w:val="24"/>
+                <w:szCs w:val="24"/>
+              </w:rPr>
+            </w:pPr>
+            <w:r>
+              <w:rPr>
+                <w:rFonts w:ascii="Times New Roman" w:hAnsi="Times New Roman" w:cs="Times New Roman"/>
+                <w:sz w:val="24"/>
+                <w:szCs w:val="24"/>
+              </w:rPr>
+              <w:t>Full</w:t>
+            </w:r>
+          </w:p>
+        </w:tc>
+        <w:tc>
+          <w:tcPr>
+            <w:tcW w:w="2790" w:type="dxa"/>
+          </w:tcPr>
+          <w:p>
+            <w:pPr>
+              <w:jc w:val="center"/>
+              <w:cnfStyle w:val="000000100000" w:firstRow="0" w:lastRow="0" w:firstColumn="0" w:lastColumn="0" w:oddVBand="0" w:evenVBand="0" w:oddHBand="1" w:evenHBand="0" w:firstRowFirstColumn="0" w:firstRowLastColumn="0" w:lastRowFirstColumn="0" w:lastRowLastColumn="0"/>
+              <w:rPr>
+                <w:rFonts w:ascii="Times New Roman" w:hAnsi="Times New Roman" w:cs="Times New Roman"/>
+                <w:sz w:val="24"/>
+                <w:szCs w:val="24"/>
+              </w:rPr>
+            </w:pPr>
+            <w:r>
+              <w:rPr>
+                <w:rFonts w:ascii="Times New Roman" w:hAnsi="Times New Roman" w:cs="Times New Roman"/>
+                <w:sz w:val="24"/>
+                <w:szCs w:val="24"/>
+              </w:rPr>
+              <w:t>Pass</w:t>
+            </w:r>
+          </w:p>
+        </w:tc>
+        <w:tc>
+          <w:tcPr>
+            <w:tcW w:w="2790" w:type="dxa"/>
+          </w:tcPr>
+          <w:p>
+            <w:pPr>
+              <w:jc w:val="center"/>
+              <w:cnfStyle w:val="000000100000" w:firstRow="0" w:lastRow="0" w:firstColumn="0" w:lastColumn="0" w:oddVBand="0" w:evenVBand="0" w:oddHBand="1" w:evenHBand="0" w:firstRowFirstColumn="0" w:firstRowLastColumn="0" w:lastRowFirstColumn="0" w:lastRowLastColumn="0"/>
+              <w:rPr>
+                <w:rFonts w:ascii="Times New Roman" w:hAnsi="Times New Roman" w:cs="Times New Roman"/>
+                <w:sz w:val="24"/>
+                <w:szCs w:val="24"/>
+              </w:rPr>
+            </w:pPr>
+          </w:p>
+        </w:tc>
+      </w:tr>
+      <w:tr>
+        <w:tc>
+          <w:tcPr>
+            <w:cnfStyle w:val="001000000000" w:firstRow="0" w:lastRow="0" w:firstColumn="1" w:lastColumn="0" w:oddVBand="0" w:evenVBand="0" w:oddHBand="0" w:evenHBand="0" w:firstRowFirstColumn="0" w:firstRowLastColumn="0" w:lastRowFirstColumn="0" w:lastRowLastColumn="0"/>
+            <w:tcW w:w="2789" w:type="dxa"/>
+            <w:vMerge w:val="restart"/>
+          </w:tcPr>
+          <w:p>
+            <w:pPr>
+              <w:rPr>
+                <w:rFonts w:ascii="Times New Roman" w:hAnsi="Times New Roman" w:cs="Times New Roman"/>
+                <w:b w:val="0"/>
+                <w:bCs w:val="0"/>
+                <w:sz w:val="24"/>
+                <w:szCs w:val="24"/>
+              </w:rPr>
+            </w:pPr>
+          </w:p>
+          <w:p>
+            <w:pPr>
+              <w:rPr>
+                <w:rFonts w:ascii="Times New Roman" w:hAnsi="Times New Roman" w:cs="Times New Roman"/>
+                <w:b w:val="0"/>
+                <w:bCs w:val="0"/>
+                <w:sz w:val="24"/>
+                <w:szCs w:val="24"/>
+              </w:rPr>
+            </w:pPr>
+            <w:r>
+              <w:rPr>
+                <w:rFonts w:ascii="Times New Roman" w:hAnsi="Times New Roman" w:cs="Times New Roman"/>
+                <w:sz w:val="24"/>
+                <w:szCs w:val="24"/>
+              </w:rPr>
+              <w:t>Reliability</w:t>
+            </w:r>
+          </w:p>
+          <w:p>
+            <w:pPr>
+              <w:rPr>
+                <w:rFonts w:ascii="Times New Roman" w:hAnsi="Times New Roman" w:cs="Times New Roman"/>
+                <w:sz w:val="24"/>
+                <w:szCs w:val="24"/>
+              </w:rPr>
+            </w:pPr>
+          </w:p>
+        </w:tc>
+        <w:tc>
+          <w:tcPr>
+            <w:tcW w:w="2789" w:type="dxa"/>
+          </w:tcPr>
+          <w:p>
+            <w:pPr>
+              <w:jc w:val="both"/>
+              <w:cnfStyle w:val="000000000000" w:firstRow="0" w:lastRow="0" w:firstColumn="0" w:lastColumn="0" w:oddVBand="0" w:evenVBand="0" w:oddHBand="0" w:evenHBand="0" w:firstRowFirstColumn="0" w:firstRowLastColumn="0" w:lastRowFirstColumn="0" w:lastRowLastColumn="0"/>
+              <w:rPr>
+                <w:rFonts w:ascii="Times New Roman" w:hAnsi="Times New Roman" w:cs="Times New Roman"/>
+                <w:sz w:val="24"/>
+                <w:szCs w:val="24"/>
+              </w:rPr>
+            </w:pPr>
+            <w:r>
+              <w:rPr>
+                <w:rFonts w:ascii="Times New Roman" w:hAnsi="Times New Roman" w:cs="Times New Roman"/>
+                <w:sz w:val="24"/>
+                <w:szCs w:val="24"/>
+              </w:rPr>
+              <w:t>System should be running at all times.</w:t>
+            </w:r>
+          </w:p>
+          <w:p>
+            <w:pPr>
+              <w:cnfStyle w:val="000000000000" w:firstRow="0" w:lastRow="0" w:firstColumn="0" w:lastColumn="0" w:oddVBand="0" w:evenVBand="0" w:oddHBand="0" w:evenHBand="0" w:firstRowFirstColumn="0" w:firstRowLastColumn="0" w:lastRowFirstColumn="0" w:lastRowLastColumn="0"/>
+              <w:rPr>
+                <w:rFonts w:ascii="Times New Roman" w:hAnsi="Times New Roman" w:cs="Times New Roman"/>
+                <w:sz w:val="24"/>
+                <w:szCs w:val="24"/>
+              </w:rPr>
+            </w:pPr>
+          </w:p>
+        </w:tc>
+        <w:tc>
+          <w:tcPr>
+            <w:tcW w:w="2790" w:type="dxa"/>
+          </w:tcPr>
+          <w:p>
+            <w:pPr>
+              <w:jc w:val="center"/>
+              <w:cnfStyle w:val="000000000000" w:firstRow="0" w:lastRow="0" w:firstColumn="0" w:lastColumn="0" w:oddVBand="0" w:evenVBand="0" w:oddHBand="0" w:evenHBand="0" w:firstRowFirstColumn="0" w:firstRowLastColumn="0" w:lastRowFirstColumn="0" w:lastRowLastColumn="0"/>
+              <w:rPr>
+                <w:rFonts w:ascii="Times New Roman" w:hAnsi="Times New Roman" w:cs="Times New Roman"/>
+                <w:sz w:val="24"/>
+                <w:szCs w:val="24"/>
+              </w:rPr>
+            </w:pPr>
+            <w:r>
+              <w:rPr>
+                <w:rFonts w:ascii="Times New Roman" w:hAnsi="Times New Roman" w:cs="Times New Roman"/>
+                <w:sz w:val="24"/>
+                <w:szCs w:val="24"/>
+              </w:rPr>
+              <w:t>Partial</w:t>
+            </w:r>
+          </w:p>
+        </w:tc>
+        <w:tc>
+          <w:tcPr>
+            <w:tcW w:w="2790" w:type="dxa"/>
+          </w:tcPr>
+          <w:p>
+            <w:pPr>
+              <w:jc w:val="center"/>
+              <w:cnfStyle w:val="000000000000" w:firstRow="0" w:lastRow="0" w:firstColumn="0" w:lastColumn="0" w:oddVBand="0" w:evenVBand="0" w:oddHBand="0" w:evenHBand="0" w:firstRowFirstColumn="0" w:firstRowLastColumn="0" w:lastRowFirstColumn="0" w:lastRowLastColumn="0"/>
+              <w:rPr>
+                <w:rFonts w:ascii="Times New Roman" w:hAnsi="Times New Roman" w:cs="Times New Roman"/>
+                <w:sz w:val="24"/>
+                <w:szCs w:val="24"/>
+              </w:rPr>
+            </w:pPr>
+            <w:r>
+              <w:rPr>
+                <w:rFonts w:ascii="Times New Roman" w:hAnsi="Times New Roman" w:cs="Times New Roman"/>
+                <w:sz w:val="24"/>
+                <w:szCs w:val="24"/>
+              </w:rPr>
+              <w:t>Fail</w:t>
+            </w:r>
+          </w:p>
+        </w:tc>
+        <w:tc>
+          <w:tcPr>
+            <w:tcW w:w="2790" w:type="dxa"/>
+          </w:tcPr>
+          <w:p>
+            <w:pPr>
+              <w:jc w:val="center"/>
+              <w:cnfStyle w:val="000000000000" w:firstRow="0" w:lastRow="0" w:firstColumn="0" w:lastColumn="0" w:oddVBand="0" w:evenVBand="0" w:oddHBand="0" w:evenHBand="0" w:firstRowFirstColumn="0" w:firstRowLastColumn="0" w:lastRowFirstColumn="0" w:lastRowLastColumn="0"/>
+              <w:rPr>
+                <w:rFonts w:ascii="Times New Roman" w:hAnsi="Times New Roman" w:cs="Times New Roman"/>
+                <w:sz w:val="24"/>
+                <w:szCs w:val="24"/>
+              </w:rPr>
+            </w:pPr>
+            <w:r>
+              <w:rPr>
+                <w:rFonts w:ascii="Times New Roman" w:hAnsi="Times New Roman" w:cs="Times New Roman"/>
+                <w:sz w:val="24"/>
+                <w:szCs w:val="24"/>
+              </w:rPr>
+              <w:t>System does not run at all times but runs when activated</w:t>
+            </w:r>
+          </w:p>
+        </w:tc>
+      </w:tr>
+      <w:tr>
+        <w:trPr>
+          <w:cnfStyle w:val="000000100000" w:firstRow="0" w:lastRow="0" w:firstColumn="0" w:lastColumn="0" w:oddVBand="0" w:evenVBand="0" w:oddHBand="1" w:evenHBand="0" w:firstRowFirstColumn="0" w:firstRowLastColumn="0" w:lastRowFirstColumn="0" w:lastRowLastColumn="0"/>
+        </w:trPr>
+        <w:tc>
+          <w:tcPr>
+            <w:cnfStyle w:val="001000000000" w:firstRow="0" w:lastRow="0" w:firstColumn="1" w:lastColumn="0" w:oddVBand="0" w:evenVBand="0" w:oddHBand="0" w:evenHBand="0" w:firstRowFirstColumn="0" w:firstRowLastColumn="0" w:lastRowFirstColumn="0" w:lastRowLastColumn="0"/>
+            <w:tcW w:w="2789" w:type="dxa"/>
+            <w:vMerge/>
+          </w:tcPr>
+          <w:p>
+            <w:pPr>
+              <w:rPr>
+                <w:rFonts w:ascii="Times New Roman" w:hAnsi="Times New Roman" w:cs="Times New Roman"/>
+                <w:sz w:val="24"/>
+                <w:szCs w:val="24"/>
+              </w:rPr>
+            </w:pPr>
+          </w:p>
+        </w:tc>
+        <w:tc>
+          <w:tcPr>
+            <w:tcW w:w="2789" w:type="dxa"/>
+          </w:tcPr>
+          <w:p>
+            <w:pPr>
+              <w:cnfStyle w:val="000000100000" w:firstRow="0" w:lastRow="0" w:firstColumn="0" w:lastColumn="0" w:oddVBand="0" w:evenVBand="0" w:oddHBand="1" w:evenHBand="0" w:firstRowFirstColumn="0" w:firstRowLastColumn="0" w:lastRowFirstColumn="0" w:lastRowLastColumn="0"/>
+              <w:rPr>
+                <w:rFonts w:ascii="Times New Roman" w:hAnsi="Times New Roman" w:cs="Times New Roman"/>
+                <w:sz w:val="24"/>
+                <w:szCs w:val="24"/>
+              </w:rPr>
+            </w:pPr>
+            <w:r>
+              <w:rPr>
+                <w:rFonts w:ascii="Times New Roman" w:hAnsi="Times New Roman" w:cs="Times New Roman"/>
+                <w:sz w:val="24"/>
+                <w:szCs w:val="24"/>
+              </w:rPr>
+              <w:t>System should be error free.</w:t>
+            </w:r>
+          </w:p>
+          <w:p>
+            <w:pPr>
+              <w:cnfStyle w:val="000000100000" w:firstRow="0" w:lastRow="0" w:firstColumn="0" w:lastColumn="0" w:oddVBand="0" w:evenVBand="0" w:oddHBand="1" w:evenHBand="0" w:firstRowFirstColumn="0" w:firstRowLastColumn="0" w:lastRowFirstColumn="0" w:lastRowLastColumn="0"/>
+              <w:rPr>
+                <w:rFonts w:ascii="Times New Roman" w:hAnsi="Times New Roman" w:cs="Times New Roman"/>
+                <w:sz w:val="24"/>
+                <w:szCs w:val="24"/>
+              </w:rPr>
+            </w:pPr>
+          </w:p>
+        </w:tc>
+        <w:tc>
+          <w:tcPr>
+            <w:tcW w:w="2790" w:type="dxa"/>
+          </w:tcPr>
+          <w:p>
+            <w:pPr>
+              <w:jc w:val="center"/>
+              <w:cnfStyle w:val="000000100000" w:firstRow="0" w:lastRow="0" w:firstColumn="0" w:lastColumn="0" w:oddVBand="0" w:evenVBand="0" w:oddHBand="1" w:evenHBand="0" w:firstRowFirstColumn="0" w:firstRowLastColumn="0" w:lastRowFirstColumn="0" w:lastRowLastColumn="0"/>
+              <w:rPr>
+                <w:rFonts w:ascii="Times New Roman" w:hAnsi="Times New Roman" w:cs="Times New Roman"/>
+                <w:sz w:val="24"/>
+                <w:szCs w:val="24"/>
+              </w:rPr>
+            </w:pPr>
+            <w:r>
+              <w:rPr>
+                <w:rFonts w:ascii="Times New Roman" w:hAnsi="Times New Roman" w:cs="Times New Roman"/>
+                <w:sz w:val="24"/>
+                <w:szCs w:val="24"/>
+              </w:rPr>
+              <w:t>Full</w:t>
+            </w:r>
+          </w:p>
+        </w:tc>
+        <w:tc>
+          <w:tcPr>
+            <w:tcW w:w="2790" w:type="dxa"/>
+          </w:tcPr>
+          <w:p>
+            <w:pPr>
+              <w:jc w:val="center"/>
+              <w:cnfStyle w:val="000000100000" w:firstRow="0" w:lastRow="0" w:firstColumn="0" w:lastColumn="0" w:oddVBand="0" w:evenVBand="0" w:oddHBand="1" w:evenHBand="0" w:firstRowFirstColumn="0" w:firstRowLastColumn="0" w:lastRowFirstColumn="0" w:lastRowLastColumn="0"/>
+              <w:rPr>
+                <w:rFonts w:ascii="Times New Roman" w:hAnsi="Times New Roman" w:cs="Times New Roman"/>
+                <w:sz w:val="24"/>
+                <w:szCs w:val="24"/>
+              </w:rPr>
+            </w:pPr>
+            <w:r>
+              <w:rPr>
+                <w:rFonts w:ascii="Times New Roman" w:hAnsi="Times New Roman" w:cs="Times New Roman"/>
+                <w:sz w:val="24"/>
+                <w:szCs w:val="24"/>
+              </w:rPr>
+              <w:t>Pass</w:t>
+            </w:r>
+          </w:p>
+        </w:tc>
+        <w:tc>
+          <w:tcPr>
+            <w:tcW w:w="2790" w:type="dxa"/>
+          </w:tcPr>
+          <w:p>
+            <w:pPr>
+              <w:jc w:val="center"/>
+              <w:cnfStyle w:val="000000100000" w:firstRow="0" w:lastRow="0" w:firstColumn="0" w:lastColumn="0" w:oddVBand="0" w:evenVBand="0" w:oddHBand="1" w:evenHBand="0" w:firstRowFirstColumn="0" w:firstRowLastColumn="0" w:lastRowFirstColumn="0" w:lastRowLastColumn="0"/>
+              <w:rPr>
+                <w:rFonts w:ascii="Times New Roman" w:hAnsi="Times New Roman" w:cs="Times New Roman"/>
+                <w:sz w:val="24"/>
+                <w:szCs w:val="24"/>
+              </w:rPr>
+            </w:pPr>
+          </w:p>
+        </w:tc>
+      </w:tr>
+      <w:tr>
+        <w:tc>
+          <w:tcPr>
+            <w:cnfStyle w:val="001000000000" w:firstRow="0" w:lastRow="0" w:firstColumn="1" w:lastColumn="0" w:oddVBand="0" w:evenVBand="0" w:oddHBand="0" w:evenHBand="0" w:firstRowFirstColumn="0" w:firstRowLastColumn="0" w:lastRowFirstColumn="0" w:lastRowLastColumn="0"/>
+            <w:tcW w:w="2789" w:type="dxa"/>
+            <w:vMerge w:val="restart"/>
+          </w:tcPr>
+          <w:p>
+            <w:pPr>
+              <w:rPr>
+                <w:rFonts w:ascii="Times New Roman" w:hAnsi="Times New Roman" w:cs="Times New Roman"/>
+                <w:b w:val="0"/>
+                <w:bCs w:val="0"/>
+                <w:sz w:val="24"/>
+                <w:szCs w:val="24"/>
+              </w:rPr>
+            </w:pPr>
+          </w:p>
+          <w:p>
+            <w:pPr>
+              <w:rPr>
+                <w:rFonts w:ascii="Times New Roman" w:hAnsi="Times New Roman" w:cs="Times New Roman"/>
+                <w:b w:val="0"/>
+                <w:bCs w:val="0"/>
+                <w:sz w:val="24"/>
+                <w:szCs w:val="24"/>
+              </w:rPr>
+            </w:pPr>
+            <w:r>
+              <w:rPr>
+                <w:rFonts w:ascii="Times New Roman" w:hAnsi="Times New Roman" w:cs="Times New Roman"/>
+                <w:sz w:val="24"/>
+                <w:szCs w:val="24"/>
+              </w:rPr>
+              <w:t>Performance</w:t>
+            </w:r>
+          </w:p>
+          <w:p>
+            <w:pPr>
+              <w:rPr>
+                <w:rFonts w:ascii="Times New Roman" w:hAnsi="Times New Roman" w:cs="Times New Roman"/>
+                <w:sz w:val="24"/>
+                <w:szCs w:val="24"/>
+              </w:rPr>
+            </w:pPr>
+          </w:p>
+        </w:tc>
+        <w:tc>
+          <w:tcPr>
+            <w:tcW w:w="2789" w:type="dxa"/>
+          </w:tcPr>
+          <w:p>
+            <w:pPr>
+              <w:cnfStyle w:val="000000000000" w:firstRow="0" w:lastRow="0" w:firstColumn="0" w:lastColumn="0" w:oddVBand="0" w:evenVBand="0" w:oddHBand="0" w:evenHBand="0" w:firstRowFirstColumn="0" w:firstRowLastColumn="0" w:lastRowFirstColumn="0" w:lastRowLastColumn="0"/>
+              <w:rPr>
+                <w:rFonts w:ascii="Times New Roman" w:hAnsi="Times New Roman" w:cs="Times New Roman"/>
+                <w:sz w:val="24"/>
+                <w:szCs w:val="24"/>
+              </w:rPr>
+            </w:pPr>
+            <w:r>
+              <w:rPr>
+                <w:rFonts w:ascii="Times New Roman" w:hAnsi="Times New Roman" w:cs="Times New Roman"/>
+                <w:sz w:val="24"/>
+                <w:szCs w:val="24"/>
+              </w:rPr>
+              <w:t>System response time should be quick when retrieving data e.g., 5 secs.</w:t>
+            </w:r>
+          </w:p>
+          <w:p>
+            <w:pPr>
+              <w:cnfStyle w:val="000000000000" w:firstRow="0" w:lastRow="0" w:firstColumn="0" w:lastColumn="0" w:oddVBand="0" w:evenVBand="0" w:oddHBand="0" w:evenHBand="0" w:firstRowFirstColumn="0" w:firstRowLastColumn="0" w:lastRowFirstColumn="0" w:lastRowLastColumn="0"/>
+              <w:rPr>
+                <w:rFonts w:ascii="Times New Roman" w:hAnsi="Times New Roman" w:cs="Times New Roman"/>
+                <w:sz w:val="24"/>
+                <w:szCs w:val="24"/>
+              </w:rPr>
+            </w:pPr>
+          </w:p>
+        </w:tc>
+        <w:tc>
+          <w:tcPr>
+            <w:tcW w:w="2790" w:type="dxa"/>
+          </w:tcPr>
+          <w:p>
+            <w:pPr>
+              <w:jc w:val="center"/>
+              <w:cnfStyle w:val="000000000000" w:firstRow="0" w:lastRow="0" w:firstColumn="0" w:lastColumn="0" w:oddVBand="0" w:evenVBand="0" w:oddHBand="0" w:evenHBand="0" w:firstRowFirstColumn="0" w:firstRowLastColumn="0" w:lastRowFirstColumn="0" w:lastRowLastColumn="0"/>
+              <w:rPr>
+                <w:rFonts w:ascii="Times New Roman" w:hAnsi="Times New Roman" w:cs="Times New Roman"/>
+                <w:sz w:val="24"/>
+                <w:szCs w:val="24"/>
+              </w:rPr>
+            </w:pPr>
+            <w:r>
+              <w:rPr>
+                <w:rFonts w:ascii="Times New Roman" w:hAnsi="Times New Roman" w:cs="Times New Roman"/>
+                <w:sz w:val="24"/>
+                <w:szCs w:val="24"/>
+              </w:rPr>
+              <w:t>Partial</w:t>
+            </w:r>
+          </w:p>
+        </w:tc>
+        <w:tc>
+          <w:tcPr>
+            <w:tcW w:w="2790" w:type="dxa"/>
+          </w:tcPr>
+          <w:p>
+            <w:pPr>
+              <w:jc w:val="center"/>
+              <w:cnfStyle w:val="000000000000" w:firstRow="0" w:lastRow="0" w:firstColumn="0" w:lastColumn="0" w:oddVBand="0" w:evenVBand="0" w:oddHBand="0" w:evenHBand="0" w:firstRowFirstColumn="0" w:firstRowLastColumn="0" w:lastRowFirstColumn="0" w:lastRowLastColumn="0"/>
+              <w:rPr>
+                <w:rFonts w:ascii="Times New Roman" w:hAnsi="Times New Roman" w:cs="Times New Roman"/>
+                <w:sz w:val="24"/>
+                <w:szCs w:val="24"/>
+              </w:rPr>
+            </w:pPr>
+            <w:r>
+              <w:rPr>
+                <w:rFonts w:ascii="Times New Roman" w:hAnsi="Times New Roman" w:cs="Times New Roman"/>
+                <w:sz w:val="24"/>
+                <w:szCs w:val="24"/>
+              </w:rPr>
+              <w:t>Fail</w:t>
+            </w:r>
+          </w:p>
+        </w:tc>
+        <w:tc>
+          <w:tcPr>
+            <w:tcW w:w="2790" w:type="dxa"/>
+          </w:tcPr>
+          <w:p>
+            <w:pPr>
+              <w:jc w:val="center"/>
+              <w:cnfStyle w:val="000000000000" w:firstRow="0" w:lastRow="0" w:firstColumn="0" w:lastColumn="0" w:oddVBand="0" w:evenVBand="0" w:oddHBand="0" w:evenHBand="0" w:firstRowFirstColumn="0" w:firstRowLastColumn="0" w:lastRowFirstColumn="0" w:lastRowLastColumn="0"/>
+              <w:rPr>
+                <w:rFonts w:ascii="Times New Roman" w:hAnsi="Times New Roman" w:cs="Times New Roman"/>
+                <w:sz w:val="24"/>
+                <w:szCs w:val="24"/>
+              </w:rPr>
+            </w:pPr>
+            <w:r>
+              <w:rPr>
+                <w:rFonts w:ascii="Times New Roman" w:hAnsi="Times New Roman" w:cs="Times New Roman"/>
+                <w:sz w:val="24"/>
+                <w:szCs w:val="24"/>
+              </w:rPr>
+              <w:t>System response time is a bit slow, taking about 30sec – 1 minute to boot or get results but system still works.</w:t>
+            </w:r>
+          </w:p>
+        </w:tc>
+      </w:tr>
+      <w:tr>
+        <w:trPr>
+          <w:cnfStyle w:val="000000100000" w:firstRow="0" w:lastRow="0" w:firstColumn="0" w:lastColumn="0" w:oddVBand="0" w:evenVBand="0" w:oddHBand="1" w:evenHBand="0" w:firstRowFirstColumn="0" w:firstRowLastColumn="0" w:lastRowFirstColumn="0" w:lastRowLastColumn="0"/>
+        </w:trPr>
+        <w:tc>
+          <w:tcPr>
+            <w:cnfStyle w:val="001000000000" w:firstRow="0" w:lastRow="0" w:firstColumn="1" w:lastColumn="0" w:oddVBand="0" w:evenVBand="0" w:oddHBand="0" w:evenHBand="0" w:firstRowFirstColumn="0" w:firstRowLastColumn="0" w:lastRowFirstColumn="0" w:lastRowLastColumn="0"/>
+            <w:tcW w:w="2789" w:type="dxa"/>
+            <w:vMerge/>
+          </w:tcPr>
+          <w:p>
+            <w:pPr>
+              <w:rPr>
+                <w:rFonts w:ascii="Times New Roman" w:hAnsi="Times New Roman" w:cs="Times New Roman"/>
+                <w:sz w:val="24"/>
+                <w:szCs w:val="24"/>
+              </w:rPr>
+            </w:pPr>
+          </w:p>
+        </w:tc>
+        <w:tc>
+          <w:tcPr>
+            <w:tcW w:w="2789" w:type="dxa"/>
+          </w:tcPr>
+          <w:p>
+            <w:pPr>
+              <w:jc w:val="both"/>
+              <w:cnfStyle w:val="000000100000" w:firstRow="0" w:lastRow="0" w:firstColumn="0" w:lastColumn="0" w:oddVBand="0" w:evenVBand="0" w:oddHBand="1" w:evenHBand="0" w:firstRowFirstColumn="0" w:firstRowLastColumn="0" w:lastRowFirstColumn="0" w:lastRowLastColumn="0"/>
+              <w:rPr>
+                <w:rFonts w:ascii="Times New Roman" w:hAnsi="Times New Roman" w:cs="Times New Roman"/>
+                <w:sz w:val="24"/>
+                <w:szCs w:val="24"/>
+              </w:rPr>
+            </w:pPr>
+            <w:r>
+              <w:rPr>
+                <w:rFonts w:ascii="Times New Roman" w:hAnsi="Times New Roman" w:cs="Times New Roman"/>
+                <w:sz w:val="24"/>
+                <w:szCs w:val="24"/>
+              </w:rPr>
+              <w:t>Should be able to store large amounts of data.</w:t>
+            </w:r>
+          </w:p>
+          <w:p>
+            <w:pPr>
+              <w:cnfStyle w:val="000000100000" w:firstRow="0" w:lastRow="0" w:firstColumn="0" w:lastColumn="0" w:oddVBand="0" w:evenVBand="0" w:oddHBand="1" w:evenHBand="0" w:firstRowFirstColumn="0" w:firstRowLastColumn="0" w:lastRowFirstColumn="0" w:lastRowLastColumn="0"/>
+              <w:rPr>
+                <w:rFonts w:ascii="Times New Roman" w:hAnsi="Times New Roman" w:cs="Times New Roman"/>
+                <w:sz w:val="24"/>
+                <w:szCs w:val="24"/>
+              </w:rPr>
+            </w:pPr>
+          </w:p>
+        </w:tc>
+        <w:tc>
+          <w:tcPr>
+            <w:tcW w:w="2790" w:type="dxa"/>
+          </w:tcPr>
+          <w:p>
+            <w:pPr>
+              <w:jc w:val="center"/>
+              <w:cnfStyle w:val="000000100000" w:firstRow="0" w:lastRow="0" w:firstColumn="0" w:lastColumn="0" w:oddVBand="0" w:evenVBand="0" w:oddHBand="1" w:evenHBand="0" w:firstRowFirstColumn="0" w:firstRowLastColumn="0" w:lastRowFirstColumn="0" w:lastRowLastColumn="0"/>
+              <w:rPr>
+                <w:rFonts w:ascii="Times New Roman" w:hAnsi="Times New Roman" w:cs="Times New Roman"/>
+                <w:sz w:val="24"/>
+                <w:szCs w:val="24"/>
+              </w:rPr>
+            </w:pPr>
+            <w:r>
+              <w:rPr>
+                <w:rFonts w:ascii="Times New Roman" w:hAnsi="Times New Roman" w:cs="Times New Roman"/>
+                <w:sz w:val="24"/>
+                <w:szCs w:val="24"/>
+              </w:rPr>
+              <w:t>Full</w:t>
+            </w:r>
+          </w:p>
+        </w:tc>
+        <w:tc>
+          <w:tcPr>
+            <w:tcW w:w="2790" w:type="dxa"/>
+          </w:tcPr>
+          <w:p>
+            <w:pPr>
+              <w:jc w:val="center"/>
+              <w:cnfStyle w:val="000000100000" w:firstRow="0" w:lastRow="0" w:firstColumn="0" w:lastColumn="0" w:oddVBand="0" w:evenVBand="0" w:oddHBand="1" w:evenHBand="0" w:firstRowFirstColumn="0" w:firstRowLastColumn="0" w:lastRowFirstColumn="0" w:lastRowLastColumn="0"/>
+              <w:rPr>
+                <w:rFonts w:ascii="Times New Roman" w:hAnsi="Times New Roman" w:cs="Times New Roman"/>
+                <w:sz w:val="24"/>
+                <w:szCs w:val="24"/>
+              </w:rPr>
+            </w:pPr>
+            <w:r>
+              <w:rPr>
+                <w:rFonts w:ascii="Times New Roman" w:hAnsi="Times New Roman" w:cs="Times New Roman"/>
+                <w:sz w:val="24"/>
+                <w:szCs w:val="24"/>
+              </w:rPr>
+              <w:t>Pass</w:t>
+            </w:r>
+          </w:p>
+        </w:tc>
+        <w:tc>
+          <w:tcPr>
+            <w:tcW w:w="2790" w:type="dxa"/>
+          </w:tcPr>
+          <w:p>
+            <w:pPr>
+              <w:jc w:val="center"/>
+              <w:cnfStyle w:val="000000100000" w:firstRow="0" w:lastRow="0" w:firstColumn="0" w:lastColumn="0" w:oddVBand="0" w:evenVBand="0" w:oddHBand="1" w:evenHBand="0" w:firstRowFirstColumn="0" w:firstRowLastColumn="0" w:lastRowFirstColumn="0" w:lastRowLastColumn="0"/>
+              <w:rPr>
+                <w:rFonts w:ascii="Times New Roman" w:hAnsi="Times New Roman" w:cs="Times New Roman"/>
+                <w:sz w:val="24"/>
+                <w:szCs w:val="24"/>
+              </w:rPr>
+            </w:pPr>
+          </w:p>
+        </w:tc>
+      </w:tr>
+      <w:tr>
+        <w:tc>
+          <w:tcPr>
+            <w:cnfStyle w:val="001000000000" w:firstRow="0" w:lastRow="0" w:firstColumn="1" w:lastColumn="0" w:oddVBand="0" w:evenVBand="0" w:oddHBand="0" w:evenHBand="0" w:firstRowFirstColumn="0" w:firstRowLastColumn="0" w:lastRowFirstColumn="0" w:lastRowLastColumn="0"/>
+            <w:tcW w:w="2789" w:type="dxa"/>
+          </w:tcPr>
+          <w:p>
+            <w:pPr>
+              <w:rPr>
+                <w:rFonts w:ascii="Times New Roman" w:hAnsi="Times New Roman" w:cs="Times New Roman"/>
+                <w:b w:val="0"/>
+                <w:bCs w:val="0"/>
+                <w:sz w:val="24"/>
+                <w:szCs w:val="24"/>
+              </w:rPr>
+            </w:pPr>
+          </w:p>
+          <w:p>
+            <w:pPr>
+              <w:rPr>
+                <w:rFonts w:ascii="Times New Roman" w:hAnsi="Times New Roman" w:cs="Times New Roman"/>
+                <w:b w:val="0"/>
+                <w:bCs w:val="0"/>
+                <w:sz w:val="24"/>
+                <w:szCs w:val="24"/>
+              </w:rPr>
+            </w:pPr>
+            <w:r>
+              <w:rPr>
+                <w:rFonts w:ascii="Times New Roman" w:hAnsi="Times New Roman" w:cs="Times New Roman"/>
+                <w:sz w:val="24"/>
+                <w:szCs w:val="24"/>
+              </w:rPr>
+              <w:t>Security</w:t>
+            </w:r>
+          </w:p>
+          <w:p>
+            <w:pPr>
+              <w:rPr>
+                <w:rFonts w:ascii="Times New Roman" w:hAnsi="Times New Roman" w:cs="Times New Roman"/>
+                <w:sz w:val="24"/>
+                <w:szCs w:val="24"/>
+              </w:rPr>
+            </w:pPr>
+          </w:p>
+        </w:tc>
+        <w:tc>
+          <w:tcPr>
+            <w:tcW w:w="2789" w:type="dxa"/>
+          </w:tcPr>
+          <w:p>
+            <w:pPr>
+              <w:cnfStyle w:val="000000000000" w:firstRow="0" w:lastRow="0" w:firstColumn="0" w:lastColumn="0" w:oddVBand="0" w:evenVBand="0" w:oddHBand="0" w:evenHBand="0" w:firstRowFirstColumn="0" w:firstRowLastColumn="0" w:lastRowFirstColumn="0" w:lastRowLastColumn="0"/>
+              <w:rPr>
+                <w:rFonts w:ascii="Times New Roman" w:hAnsi="Times New Roman" w:cs="Times New Roman"/>
+                <w:sz w:val="24"/>
+                <w:szCs w:val="24"/>
+              </w:rPr>
+            </w:pPr>
+            <w:r>
+              <w:rPr>
+                <w:rFonts w:ascii="Times New Roman" w:hAnsi="Times New Roman" w:cs="Times New Roman"/>
+                <w:sz w:val="24"/>
+                <w:szCs w:val="24"/>
+              </w:rPr>
+              <w:t>Website should be encrypted with HTTPS Protocol.</w:t>
+            </w:r>
+          </w:p>
+        </w:tc>
+        <w:tc>
+          <w:tcPr>
+            <w:tcW w:w="2790" w:type="dxa"/>
+          </w:tcPr>
+          <w:p>
+            <w:pPr>
+              <w:jc w:val="center"/>
+              <w:cnfStyle w:val="000000000000" w:firstRow="0" w:lastRow="0" w:firstColumn="0" w:lastColumn="0" w:oddVBand="0" w:evenVBand="0" w:oddHBand="0" w:evenHBand="0" w:firstRowFirstColumn="0" w:firstRowLastColumn="0" w:lastRowFirstColumn="0" w:lastRowLastColumn="0"/>
+              <w:rPr>
+                <w:rFonts w:ascii="Times New Roman" w:hAnsi="Times New Roman" w:cs="Times New Roman"/>
+                <w:sz w:val="24"/>
+                <w:szCs w:val="24"/>
+              </w:rPr>
+            </w:pPr>
+            <w:r>
+              <w:rPr>
+                <w:rFonts w:ascii="Times New Roman" w:hAnsi="Times New Roman" w:cs="Times New Roman"/>
+                <w:sz w:val="24"/>
+                <w:szCs w:val="24"/>
+              </w:rPr>
+              <w:t>Full</w:t>
+            </w:r>
+          </w:p>
+        </w:tc>
+        <w:tc>
+          <w:tcPr>
+            <w:tcW w:w="2790" w:type="dxa"/>
+          </w:tcPr>
+          <w:p>
+            <w:pPr>
+              <w:jc w:val="center"/>
+              <w:cnfStyle w:val="000000000000" w:firstRow="0" w:lastRow="0" w:firstColumn="0" w:lastColumn="0" w:oddVBand="0" w:evenVBand="0" w:oddHBand="0" w:evenHBand="0" w:firstRowFirstColumn="0" w:firstRowLastColumn="0" w:lastRowFirstColumn="0" w:lastRowLastColumn="0"/>
+              <w:rPr>
+                <w:rFonts w:ascii="Times New Roman" w:hAnsi="Times New Roman" w:cs="Times New Roman"/>
+                <w:sz w:val="24"/>
+                <w:szCs w:val="24"/>
+              </w:rPr>
+            </w:pPr>
+            <w:r>
+              <w:rPr>
+                <w:rFonts w:ascii="Times New Roman" w:hAnsi="Times New Roman" w:cs="Times New Roman"/>
+                <w:sz w:val="24"/>
+                <w:szCs w:val="24"/>
+              </w:rPr>
+              <w:t>Pass</w:t>
+            </w:r>
+          </w:p>
+        </w:tc>
+        <w:tc>
+          <w:tcPr>
+            <w:tcW w:w="2790" w:type="dxa"/>
+          </w:tcPr>
+          <w:p>
+            <w:pPr>
+              <w:jc w:val="center"/>
+              <w:cnfStyle w:val="000000000000" w:firstRow="0" w:lastRow="0" w:firstColumn="0" w:lastColumn="0" w:oddVBand="0" w:evenVBand="0" w:oddHBand="0" w:evenHBand="0" w:firstRowFirstColumn="0" w:firstRowLastColumn="0" w:lastRowFirstColumn="0" w:lastRowLastColumn="0"/>
+              <w:rPr>
+                <w:rFonts w:ascii="Times New Roman" w:hAnsi="Times New Roman" w:cs="Times New Roman"/>
+                <w:sz w:val="24"/>
+                <w:szCs w:val="24"/>
+              </w:rPr>
+            </w:pPr>
+          </w:p>
+        </w:tc>
+      </w:tr>
+    </w:tbl>
+    <w:p>
+      <w:pPr>
+        <w:rPr>
+          <w:rFonts w:ascii="Times New Roman" w:hAnsi="Times New Roman" w:cs="Times New Roman"/>
+        </w:rPr>
+      </w:pPr>
+    </w:p>
+    <w:p>
+      <w:pPr>
+        <w:rPr>
+          <w:rFonts w:ascii="Times New Roman" w:hAnsi="Times New Roman" w:cs="Times New Roman"/>
+          <w:color w:val="FF0000"/>
+          <w:sz w:val="24"/>
+          <w:szCs w:val="24"/>
+        </w:rPr>
+      </w:pPr>
     </w:p>
     <w:p>
       <w:pPr>
@@ -1662,6 +3968,7 @@
                 <w:sz w:val="24"/>
                 <w:szCs w:val="24"/>
               </w:rPr>
+              <w:lastRenderedPageBreak/>
               <w:t xml:space="preserve">Software </w:t>
             </w:r>
             <w:r>
@@ -2533,7 +4840,6 @@
                 <w:sz w:val="24"/>
                 <w:szCs w:val="24"/>
               </w:rPr>
-              <w:lastRenderedPageBreak/>
               <w:t>8</w:t>
             </w:r>
           </w:p>
@@ -2666,7 +4972,17 @@
                 <w:sz w:val="24"/>
                 <w:szCs w:val="24"/>
               </w:rPr>
-              <w:t>The program should be able to accept as many levels for each file name as the user wants to input.  This is limited only by the number of levels allowed in Windows (approximately 120)</w:t>
+              <w:t xml:space="preserve">The program should be able to accept as many levels for each file name as the user wants to input.  This is </w:t>
+            </w:r>
+            <w:r>
+              <w:rPr>
+                <w:rFonts w:ascii="Times New Roman" w:hAnsi="Times New Roman" w:cs="Times New Roman"/>
+                <w:color w:val="FF0000"/>
+                <w:sz w:val="24"/>
+                <w:szCs w:val="24"/>
+              </w:rPr>
+              <w:lastRenderedPageBreak/>
+              <w:t>limited only by the number of levels allowed in Windows (approximately 120)</w:t>
             </w:r>
           </w:p>
         </w:tc>
@@ -2754,6 +5070,119 @@
 <file path=word/numbering.xml><?xml version="1.0" encoding="utf-8"?>
 <w:numbering xmlns:wpc="http://schemas.microsoft.com/office/word/2010/wordprocessingCanvas" xmlns:cx="http://schemas.microsoft.com/office/drawing/2014/chartex" xmlns:cx1="http://schemas.microsoft.com/office/drawing/2015/9/8/chartex" xmlns:cx2="http://schemas.microsoft.com/office/drawing/2015/10/21/chartex" xmlns:cx3="http://schemas.microsoft.com/office/drawing/2016/5/9/chartex" xmlns:cx4="http://schemas.microsoft.com/office/drawing/2016/5/10/chartex" xmlns:cx5="http://schemas.microsoft.com/office/drawing/2016/5/11/chartex" xmlns:cx6="http://schemas.microsoft.com/office/drawing/2016/5/12/chartex" xmlns:cx7="http://schemas.microsoft.com/office/drawing/2016/5/13/chartex" xmlns:cx8="http://schemas.microsoft.com/office/drawing/2016/5/14/chartex" xmlns:mc="http://schemas.openxmlformats.org/markup-compatibility/2006" xmlns:aink="http://schemas.microsoft.com/office/drawing/2016/ink" xmlns:am3d="http://schemas.microsoft.com/office/drawing/2017/model3d" xmlns:o="urn:schemas-microsoft-com:office:office" xmlns:oel="http://schemas.microsoft.com/office/2019/extlst" xmlns:r="http://schemas.openxmlformats.org/officeDocument/2006/relationships" xmlns:m="http://schemas.openxmlformats.org/officeDocument/2006/math" xmlns:v="urn:schemas-microsoft-com:vml" xmlns:wp14="http://schemas.microsoft.com/office/word/2010/wordprocessingDrawing" xmlns:wp="http://schemas.openxmlformats.org/drawingml/2006/wordprocessingDrawing" xmlns:w10="urn:schemas-microsoft-com:office:word" xmlns:w="http://schemas.openxmlformats.org/wordprocessingml/2006/main" xmlns:w14="http://schemas.microsoft.com/office/word/2010/wordml" xmlns:w15="http://schemas.microsoft.com/office/word/2012/wordml" xmlns:w16cex="http://schemas.microsoft.com/office/word/2018/wordml/cex" xmlns:w16cid="http://schemas.microsoft.com/office/word/2016/wordml/cid" xmlns:w16="http://schemas.microsoft.com/office/word/2018/wordml" xmlns:w16sdtdh="http://schemas.microsoft.com/office/word/2020/wordml/sdtdatahash" xmlns:w16se="http://schemas.microsoft.com/office/word/2015/wordml/symex" xmlns:wpg="http://schemas.microsoft.com/office/word/2010/wordprocessingGroup" xmlns:wpi="http://schemas.microsoft.com/office/word/2010/wordprocessingInk" xmlns:wne="http://schemas.microsoft.com/office/word/2006/wordml" xmlns:wps="http://schemas.microsoft.com/office/word/2010/wordprocessingShape" mc:Ignorable="w14 w15 w16se w16cid w16 w16cex w16sdtdh wp14">
   <w:abstractNum w:abstractNumId="0" w15:restartNumberingAfterBreak="0">
+    <w:nsid w:val="1AB24EDA"/>
+    <w:multiLevelType w:val="hybridMultilevel"/>
+    <w:tmpl w:val="8A406556"/>
+    <w:lvl w:ilvl="0" w:tplc="04090005">
+      <w:start w:val="1"/>
+      <w:numFmt w:val="bullet"/>
+      <w:lvlText w:val=""/>
+      <w:lvlJc w:val="left"/>
+      <w:pPr>
+        <w:ind w:left="720" w:hanging="360"/>
+      </w:pPr>
+      <w:rPr>
+        <w:rFonts w:ascii="Wingdings" w:hAnsi="Wingdings" w:hint="default"/>
+      </w:rPr>
+    </w:lvl>
+    <w:lvl w:ilvl="1" w:tplc="08090003" w:tentative="1">
+      <w:start w:val="1"/>
+      <w:numFmt w:val="bullet"/>
+      <w:lvlText w:val="o"/>
+      <w:lvlJc w:val="left"/>
+      <w:pPr>
+        <w:ind w:left="1440" w:hanging="360"/>
+      </w:pPr>
+      <w:rPr>
+        <w:rFonts w:ascii="Courier New" w:hAnsi="Courier New" w:cs="Courier New" w:hint="default"/>
+      </w:rPr>
+    </w:lvl>
+    <w:lvl w:ilvl="2" w:tplc="08090005" w:tentative="1">
+      <w:start w:val="1"/>
+      <w:numFmt w:val="bullet"/>
+      <w:lvlText w:val=""/>
+      <w:lvlJc w:val="left"/>
+      <w:pPr>
+        <w:ind w:left="2160" w:hanging="360"/>
+      </w:pPr>
+      <w:rPr>
+        <w:rFonts w:ascii="Wingdings" w:hAnsi="Wingdings" w:hint="default"/>
+      </w:rPr>
+    </w:lvl>
+    <w:lvl w:ilvl="3" w:tplc="08090001" w:tentative="1">
+      <w:start w:val="1"/>
+      <w:numFmt w:val="bullet"/>
+      <w:lvlText w:val=""/>
+      <w:lvlJc w:val="left"/>
+      <w:pPr>
+        <w:ind w:left="2880" w:hanging="360"/>
+      </w:pPr>
+      <w:rPr>
+        <w:rFonts w:ascii="Symbol" w:hAnsi="Symbol" w:hint="default"/>
+      </w:rPr>
+    </w:lvl>
+    <w:lvl w:ilvl="4" w:tplc="08090003" w:tentative="1">
+      <w:start w:val="1"/>
+      <w:numFmt w:val="bullet"/>
+      <w:lvlText w:val="o"/>
+      <w:lvlJc w:val="left"/>
+      <w:pPr>
+        <w:ind w:left="3600" w:hanging="360"/>
+      </w:pPr>
+      <w:rPr>
+        <w:rFonts w:ascii="Courier New" w:hAnsi="Courier New" w:cs="Courier New" w:hint="default"/>
+      </w:rPr>
+    </w:lvl>
+    <w:lvl w:ilvl="5" w:tplc="08090005" w:tentative="1">
+      <w:start w:val="1"/>
+      <w:numFmt w:val="bullet"/>
+      <w:lvlText w:val=""/>
+      <w:lvlJc w:val="left"/>
+      <w:pPr>
+        <w:ind w:left="4320" w:hanging="360"/>
+      </w:pPr>
+      <w:rPr>
+        <w:rFonts w:ascii="Wingdings" w:hAnsi="Wingdings" w:hint="default"/>
+      </w:rPr>
+    </w:lvl>
+    <w:lvl w:ilvl="6" w:tplc="08090001" w:tentative="1">
+      <w:start w:val="1"/>
+      <w:numFmt w:val="bullet"/>
+      <w:lvlText w:val=""/>
+      <w:lvlJc w:val="left"/>
+      <w:pPr>
+        <w:ind w:left="5040" w:hanging="360"/>
+      </w:pPr>
+      <w:rPr>
+        <w:rFonts w:ascii="Symbol" w:hAnsi="Symbol" w:hint="default"/>
+      </w:rPr>
+    </w:lvl>
+    <w:lvl w:ilvl="7" w:tplc="08090003" w:tentative="1">
+      <w:start w:val="1"/>
+      <w:numFmt w:val="bullet"/>
+      <w:lvlText w:val="o"/>
+      <w:lvlJc w:val="left"/>
+      <w:pPr>
+        <w:ind w:left="5760" w:hanging="360"/>
+      </w:pPr>
+      <w:rPr>
+        <w:rFonts w:ascii="Courier New" w:hAnsi="Courier New" w:cs="Courier New" w:hint="default"/>
+      </w:rPr>
+    </w:lvl>
+    <w:lvl w:ilvl="8" w:tplc="08090005" w:tentative="1">
+      <w:start w:val="1"/>
+      <w:numFmt w:val="bullet"/>
+      <w:lvlText w:val=""/>
+      <w:lvlJc w:val="left"/>
+      <w:pPr>
+        <w:ind w:left="6480" w:hanging="360"/>
+      </w:pPr>
+      <w:rPr>
+        <w:rFonts w:ascii="Wingdings" w:hAnsi="Wingdings" w:hint="default"/>
+      </w:rPr>
+    </w:lvl>
+  </w:abstractNum>
+  <w:abstractNum w:abstractNumId="1" w15:restartNumberingAfterBreak="0">
     <w:nsid w:val="367E3F6A"/>
     <w:multiLevelType w:val="hybridMultilevel"/>
     <w:tmpl w:val="0CB6E2E4"/>
@@ -2865,7 +5294,7 @@
       </w:rPr>
     </w:lvl>
   </w:abstractNum>
-  <w:abstractNum w:abstractNumId="1" w15:restartNumberingAfterBreak="0">
+  <w:abstractNum w:abstractNumId="2" w15:restartNumberingAfterBreak="0">
     <w:nsid w:val="375D36C8"/>
     <w:multiLevelType w:val="multilevel"/>
     <w:tmpl w:val="CF405D9C"/>
@@ -2978,7 +5407,233 @@
       </w:rPr>
     </w:lvl>
   </w:abstractNum>
-  <w:abstractNum w:abstractNumId="2" w15:restartNumberingAfterBreak="0">
+  <w:abstractNum w:abstractNumId="3" w15:restartNumberingAfterBreak="0">
+    <w:nsid w:val="482C119D"/>
+    <w:multiLevelType w:val="hybridMultilevel"/>
+    <w:tmpl w:val="ADC2A096"/>
+    <w:lvl w:ilvl="0" w:tplc="04090005">
+      <w:start w:val="1"/>
+      <w:numFmt w:val="bullet"/>
+      <w:lvlText w:val=""/>
+      <w:lvlJc w:val="left"/>
+      <w:pPr>
+        <w:ind w:left="720" w:hanging="360"/>
+      </w:pPr>
+      <w:rPr>
+        <w:rFonts w:ascii="Wingdings" w:hAnsi="Wingdings" w:hint="default"/>
+      </w:rPr>
+    </w:lvl>
+    <w:lvl w:ilvl="1" w:tplc="08090003" w:tentative="1">
+      <w:start w:val="1"/>
+      <w:numFmt w:val="bullet"/>
+      <w:lvlText w:val="o"/>
+      <w:lvlJc w:val="left"/>
+      <w:pPr>
+        <w:ind w:left="1440" w:hanging="360"/>
+      </w:pPr>
+      <w:rPr>
+        <w:rFonts w:ascii="Courier New" w:hAnsi="Courier New" w:cs="Courier New" w:hint="default"/>
+      </w:rPr>
+    </w:lvl>
+    <w:lvl w:ilvl="2" w:tplc="08090005" w:tentative="1">
+      <w:start w:val="1"/>
+      <w:numFmt w:val="bullet"/>
+      <w:lvlText w:val=""/>
+      <w:lvlJc w:val="left"/>
+      <w:pPr>
+        <w:ind w:left="2160" w:hanging="360"/>
+      </w:pPr>
+      <w:rPr>
+        <w:rFonts w:ascii="Wingdings" w:hAnsi="Wingdings" w:hint="default"/>
+      </w:rPr>
+    </w:lvl>
+    <w:lvl w:ilvl="3" w:tplc="08090001" w:tentative="1">
+      <w:start w:val="1"/>
+      <w:numFmt w:val="bullet"/>
+      <w:lvlText w:val=""/>
+      <w:lvlJc w:val="left"/>
+      <w:pPr>
+        <w:ind w:left="2880" w:hanging="360"/>
+      </w:pPr>
+      <w:rPr>
+        <w:rFonts w:ascii="Symbol" w:hAnsi="Symbol" w:hint="default"/>
+      </w:rPr>
+    </w:lvl>
+    <w:lvl w:ilvl="4" w:tplc="08090003" w:tentative="1">
+      <w:start w:val="1"/>
+      <w:numFmt w:val="bullet"/>
+      <w:lvlText w:val="o"/>
+      <w:lvlJc w:val="left"/>
+      <w:pPr>
+        <w:ind w:left="3600" w:hanging="360"/>
+      </w:pPr>
+      <w:rPr>
+        <w:rFonts w:ascii="Courier New" w:hAnsi="Courier New" w:cs="Courier New" w:hint="default"/>
+      </w:rPr>
+    </w:lvl>
+    <w:lvl w:ilvl="5" w:tplc="08090005" w:tentative="1">
+      <w:start w:val="1"/>
+      <w:numFmt w:val="bullet"/>
+      <w:lvlText w:val=""/>
+      <w:lvlJc w:val="left"/>
+      <w:pPr>
+        <w:ind w:left="4320" w:hanging="360"/>
+      </w:pPr>
+      <w:rPr>
+        <w:rFonts w:ascii="Wingdings" w:hAnsi="Wingdings" w:hint="default"/>
+      </w:rPr>
+    </w:lvl>
+    <w:lvl w:ilvl="6" w:tplc="08090001" w:tentative="1">
+      <w:start w:val="1"/>
+      <w:numFmt w:val="bullet"/>
+      <w:lvlText w:val=""/>
+      <w:lvlJc w:val="left"/>
+      <w:pPr>
+        <w:ind w:left="5040" w:hanging="360"/>
+      </w:pPr>
+      <w:rPr>
+        <w:rFonts w:ascii="Symbol" w:hAnsi="Symbol" w:hint="default"/>
+      </w:rPr>
+    </w:lvl>
+    <w:lvl w:ilvl="7" w:tplc="08090003" w:tentative="1">
+      <w:start w:val="1"/>
+      <w:numFmt w:val="bullet"/>
+      <w:lvlText w:val="o"/>
+      <w:lvlJc w:val="left"/>
+      <w:pPr>
+        <w:ind w:left="5760" w:hanging="360"/>
+      </w:pPr>
+      <w:rPr>
+        <w:rFonts w:ascii="Courier New" w:hAnsi="Courier New" w:cs="Courier New" w:hint="default"/>
+      </w:rPr>
+    </w:lvl>
+    <w:lvl w:ilvl="8" w:tplc="08090005" w:tentative="1">
+      <w:start w:val="1"/>
+      <w:numFmt w:val="bullet"/>
+      <w:lvlText w:val=""/>
+      <w:lvlJc w:val="left"/>
+      <w:pPr>
+        <w:ind w:left="6480" w:hanging="360"/>
+      </w:pPr>
+      <w:rPr>
+        <w:rFonts w:ascii="Wingdings" w:hAnsi="Wingdings" w:hint="default"/>
+      </w:rPr>
+    </w:lvl>
+  </w:abstractNum>
+  <w:abstractNum w:abstractNumId="4" w15:restartNumberingAfterBreak="0">
+    <w:nsid w:val="51091B85"/>
+    <w:multiLevelType w:val="hybridMultilevel"/>
+    <w:tmpl w:val="DB68E85E"/>
+    <w:lvl w:ilvl="0" w:tplc="04090005">
+      <w:start w:val="1"/>
+      <w:numFmt w:val="bullet"/>
+      <w:lvlText w:val=""/>
+      <w:lvlJc w:val="left"/>
+      <w:pPr>
+        <w:ind w:left="720" w:hanging="360"/>
+      </w:pPr>
+      <w:rPr>
+        <w:rFonts w:ascii="Wingdings" w:hAnsi="Wingdings" w:hint="default"/>
+      </w:rPr>
+    </w:lvl>
+    <w:lvl w:ilvl="1" w:tplc="FFFFFFFF" w:tentative="1">
+      <w:start w:val="1"/>
+      <w:numFmt w:val="bullet"/>
+      <w:lvlText w:val="o"/>
+      <w:lvlJc w:val="left"/>
+      <w:pPr>
+        <w:ind w:left="1440" w:hanging="360"/>
+      </w:pPr>
+      <w:rPr>
+        <w:rFonts w:ascii="Courier New" w:hAnsi="Courier New" w:cs="Courier New" w:hint="default"/>
+      </w:rPr>
+    </w:lvl>
+    <w:lvl w:ilvl="2" w:tplc="FFFFFFFF" w:tentative="1">
+      <w:start w:val="1"/>
+      <w:numFmt w:val="bullet"/>
+      <w:lvlText w:val=""/>
+      <w:lvlJc w:val="left"/>
+      <w:pPr>
+        <w:ind w:left="2160" w:hanging="360"/>
+      </w:pPr>
+      <w:rPr>
+        <w:rFonts w:ascii="Wingdings" w:hAnsi="Wingdings" w:hint="default"/>
+      </w:rPr>
+    </w:lvl>
+    <w:lvl w:ilvl="3" w:tplc="FFFFFFFF" w:tentative="1">
+      <w:start w:val="1"/>
+      <w:numFmt w:val="bullet"/>
+      <w:lvlText w:val=""/>
+      <w:lvlJc w:val="left"/>
+      <w:pPr>
+        <w:ind w:left="2880" w:hanging="360"/>
+      </w:pPr>
+      <w:rPr>
+        <w:rFonts w:ascii="Symbol" w:hAnsi="Symbol" w:hint="default"/>
+      </w:rPr>
+    </w:lvl>
+    <w:lvl w:ilvl="4" w:tplc="FFFFFFFF" w:tentative="1">
+      <w:start w:val="1"/>
+      <w:numFmt w:val="bullet"/>
+      <w:lvlText w:val="o"/>
+      <w:lvlJc w:val="left"/>
+      <w:pPr>
+        <w:ind w:left="3600" w:hanging="360"/>
+      </w:pPr>
+      <w:rPr>
+        <w:rFonts w:ascii="Courier New" w:hAnsi="Courier New" w:cs="Courier New" w:hint="default"/>
+      </w:rPr>
+    </w:lvl>
+    <w:lvl w:ilvl="5" w:tplc="FFFFFFFF" w:tentative="1">
+      <w:start w:val="1"/>
+      <w:numFmt w:val="bullet"/>
+      <w:lvlText w:val=""/>
+      <w:lvlJc w:val="left"/>
+      <w:pPr>
+        <w:ind w:left="4320" w:hanging="360"/>
+      </w:pPr>
+      <w:rPr>
+        <w:rFonts w:ascii="Wingdings" w:hAnsi="Wingdings" w:hint="default"/>
+      </w:rPr>
+    </w:lvl>
+    <w:lvl w:ilvl="6" w:tplc="FFFFFFFF" w:tentative="1">
+      <w:start w:val="1"/>
+      <w:numFmt w:val="bullet"/>
+      <w:lvlText w:val=""/>
+      <w:lvlJc w:val="left"/>
+      <w:pPr>
+        <w:ind w:left="5040" w:hanging="360"/>
+      </w:pPr>
+      <w:rPr>
+        <w:rFonts w:ascii="Symbol" w:hAnsi="Symbol" w:hint="default"/>
+      </w:rPr>
+    </w:lvl>
+    <w:lvl w:ilvl="7" w:tplc="FFFFFFFF" w:tentative="1">
+      <w:start w:val="1"/>
+      <w:numFmt w:val="bullet"/>
+      <w:lvlText w:val="o"/>
+      <w:lvlJc w:val="left"/>
+      <w:pPr>
+        <w:ind w:left="5760" w:hanging="360"/>
+      </w:pPr>
+      <w:rPr>
+        <w:rFonts w:ascii="Courier New" w:hAnsi="Courier New" w:cs="Courier New" w:hint="default"/>
+      </w:rPr>
+    </w:lvl>
+    <w:lvl w:ilvl="8" w:tplc="FFFFFFFF" w:tentative="1">
+      <w:start w:val="1"/>
+      <w:numFmt w:val="bullet"/>
+      <w:lvlText w:val=""/>
+      <w:lvlJc w:val="left"/>
+      <w:pPr>
+        <w:ind w:left="6480" w:hanging="360"/>
+      </w:pPr>
+      <w:rPr>
+        <w:rFonts w:ascii="Wingdings" w:hAnsi="Wingdings" w:hint="default"/>
+      </w:rPr>
+    </w:lvl>
+  </w:abstractNum>
+  <w:abstractNum w:abstractNumId="5" w15:restartNumberingAfterBreak="0">
     <w:nsid w:val="51C247FD"/>
     <w:multiLevelType w:val="hybridMultilevel"/>
     <w:tmpl w:val="87426A02"/>
@@ -3090,7 +5745,7 @@
       </w:rPr>
     </w:lvl>
   </w:abstractNum>
-  <w:abstractNum w:abstractNumId="3" w15:restartNumberingAfterBreak="0">
+  <w:abstractNum w:abstractNumId="6" w15:restartNumberingAfterBreak="0">
     <w:nsid w:val="594D2C6D"/>
     <w:multiLevelType w:val="hybridMultilevel"/>
     <w:tmpl w:val="BA2812A4"/>
@@ -3202,7 +5857,7 @@
       </w:rPr>
     </w:lvl>
   </w:abstractNum>
-  <w:abstractNum w:abstractNumId="4" w15:restartNumberingAfterBreak="0">
+  <w:abstractNum w:abstractNumId="7" w15:restartNumberingAfterBreak="0">
     <w:nsid w:val="63D23837"/>
     <w:multiLevelType w:val="hybridMultilevel"/>
     <w:tmpl w:val="9BD61186"/>
@@ -3314,7 +5969,7 @@
       </w:rPr>
     </w:lvl>
   </w:abstractNum>
-  <w:abstractNum w:abstractNumId="5" w15:restartNumberingAfterBreak="0">
+  <w:abstractNum w:abstractNumId="8" w15:restartNumberingAfterBreak="0">
     <w:nsid w:val="66162F7D"/>
     <w:multiLevelType w:val="hybridMultilevel"/>
     <w:tmpl w:val="38A2F066"/>
@@ -3427,7 +6082,7 @@
       </w:rPr>
     </w:lvl>
   </w:abstractNum>
-  <w:abstractNum w:abstractNumId="6" w15:restartNumberingAfterBreak="0">
+  <w:abstractNum w:abstractNumId="9" w15:restartNumberingAfterBreak="0">
     <w:nsid w:val="765D23A3"/>
     <w:multiLevelType w:val="multilevel"/>
     <w:tmpl w:val="D2A25216"/>
@@ -3541,25 +6196,34 @@
     </w:lvl>
   </w:abstractNum>
   <w:num w:numId="1" w16cid:durableId="1293293779">
+    <w:abstractNumId w:val="2"/>
+  </w:num>
+  <w:num w:numId="2" w16cid:durableId="918951977">
+    <w:abstractNumId w:val="9"/>
+  </w:num>
+  <w:num w:numId="3" w16cid:durableId="1118715956">
+    <w:abstractNumId w:val="8"/>
+  </w:num>
+  <w:num w:numId="4" w16cid:durableId="461922080">
+    <w:abstractNumId w:val="6"/>
+  </w:num>
+  <w:num w:numId="5" w16cid:durableId="488327669">
+    <w:abstractNumId w:val="7"/>
+  </w:num>
+  <w:num w:numId="6" w16cid:durableId="871528331">
     <w:abstractNumId w:val="1"/>
   </w:num>
-  <w:num w:numId="2" w16cid:durableId="918951977">
-    <w:abstractNumId w:val="6"/>
-  </w:num>
-  <w:num w:numId="3" w16cid:durableId="1118715956">
+  <w:num w:numId="7" w16cid:durableId="661852428">
     <w:abstractNumId w:val="5"/>
   </w:num>
-  <w:num w:numId="4" w16cid:durableId="461922080">
+  <w:num w:numId="8" w16cid:durableId="689918028">
     <w:abstractNumId w:val="3"/>
   </w:num>
-  <w:num w:numId="5" w16cid:durableId="488327669">
+  <w:num w:numId="9" w16cid:durableId="1798988085">
     <w:abstractNumId w:val="4"/>
   </w:num>
-  <w:num w:numId="6" w16cid:durableId="871528331">
+  <w:num w:numId="10" w16cid:durableId="1276061695">
     <w:abstractNumId w:val="0"/>
-  </w:num>
-  <w:num w:numId="7" w16cid:durableId="661852428">
-    <w:abstractNumId w:val="2"/>
   </w:num>
 </w:numbering>
 </file>
@@ -4661,6 +7325,365 @@
       <w:lang w:val="en-US"/>
     </w:rPr>
   </w:style>
+  <w:style w:type="table" w:styleId="TableGrid">
+    <w:name w:val="Table Grid"/>
+    <w:basedOn w:val="TableNormal"/>
+    <w:uiPriority w:val="39"/>
+    <w:rsid w:val="00744F1A"/>
+    <w:pPr>
+      <w:spacing w:after="0" w:line="240" w:lineRule="auto"/>
+    </w:pPr>
+    <w:tblPr>
+      <w:tblBorders>
+        <w:top w:val="single" w:sz="4" w:space="0" w:color="auto"/>
+        <w:left w:val="single" w:sz="4" w:space="0" w:color="auto"/>
+        <w:bottom w:val="single" w:sz="4" w:space="0" w:color="auto"/>
+        <w:right w:val="single" w:sz="4" w:space="0" w:color="auto"/>
+        <w:insideH w:val="single" w:sz="4" w:space="0" w:color="auto"/>
+        <w:insideV w:val="single" w:sz="4" w:space="0" w:color="auto"/>
+      </w:tblBorders>
+    </w:tblPr>
+  </w:style>
+  <w:style w:type="table" w:styleId="GridTable4-Accent2">
+    <w:name w:val="Grid Table 4 Accent 2"/>
+    <w:basedOn w:val="TableNormal"/>
+    <w:uiPriority w:val="49"/>
+    <w:rsid w:val="00744F1A"/>
+    <w:pPr>
+      <w:spacing w:after="0" w:line="240" w:lineRule="auto"/>
+    </w:pPr>
+    <w:tblPr>
+      <w:tblStyleRowBandSize w:val="1"/>
+      <w:tblStyleColBandSize w:val="1"/>
+      <w:tblBorders>
+        <w:top w:val="single" w:sz="4" w:space="0" w:color="A0C3E3" w:themeColor="accent2" w:themeTint="99"/>
+        <w:left w:val="single" w:sz="4" w:space="0" w:color="A0C3E3" w:themeColor="accent2" w:themeTint="99"/>
+        <w:bottom w:val="single" w:sz="4" w:space="0" w:color="A0C3E3" w:themeColor="accent2" w:themeTint="99"/>
+        <w:right w:val="single" w:sz="4" w:space="0" w:color="A0C3E3" w:themeColor="accent2" w:themeTint="99"/>
+        <w:insideH w:val="single" w:sz="4" w:space="0" w:color="A0C3E3" w:themeColor="accent2" w:themeTint="99"/>
+        <w:insideV w:val="single" w:sz="4" w:space="0" w:color="A0C3E3" w:themeColor="accent2" w:themeTint="99"/>
+      </w:tblBorders>
+    </w:tblPr>
+    <w:tblStylePr w:type="firstRow">
+      <w:rPr>
+        <w:b/>
+        <w:bCs/>
+        <w:color w:val="FFFFFF" w:themeColor="background1"/>
+      </w:rPr>
+      <w:tblPr/>
+      <w:tcPr>
+        <w:tcBorders>
+          <w:top w:val="single" w:sz="4" w:space="0" w:color="629DD1" w:themeColor="accent2"/>
+          <w:left w:val="single" w:sz="4" w:space="0" w:color="629DD1" w:themeColor="accent2"/>
+          <w:bottom w:val="single" w:sz="4" w:space="0" w:color="629DD1" w:themeColor="accent2"/>
+          <w:right w:val="single" w:sz="4" w:space="0" w:color="629DD1" w:themeColor="accent2"/>
+          <w:insideH w:val="nil"/>
+          <w:insideV w:val="nil"/>
+        </w:tcBorders>
+        <w:shd w:val="clear" w:color="auto" w:fill="629DD1" w:themeFill="accent2"/>
+      </w:tcPr>
+    </w:tblStylePr>
+    <w:tblStylePr w:type="lastRow">
+      <w:rPr>
+        <w:b/>
+        <w:bCs/>
+      </w:rPr>
+      <w:tblPr/>
+      <w:tcPr>
+        <w:tcBorders>
+          <w:top w:val="double" w:sz="4" w:space="0" w:color="629DD1" w:themeColor="accent2"/>
+        </w:tcBorders>
+      </w:tcPr>
+    </w:tblStylePr>
+    <w:tblStylePr w:type="firstCol">
+      <w:rPr>
+        <w:b/>
+        <w:bCs/>
+      </w:rPr>
+    </w:tblStylePr>
+    <w:tblStylePr w:type="lastCol">
+      <w:rPr>
+        <w:b/>
+        <w:bCs/>
+      </w:rPr>
+    </w:tblStylePr>
+    <w:tblStylePr w:type="band1Vert">
+      <w:tblPr/>
+      <w:tcPr>
+        <w:shd w:val="clear" w:color="auto" w:fill="DFEBF5" w:themeFill="accent2" w:themeFillTint="33"/>
+      </w:tcPr>
+    </w:tblStylePr>
+    <w:tblStylePr w:type="band1Horz">
+      <w:tblPr/>
+      <w:tcPr>
+        <w:shd w:val="clear" w:color="auto" w:fill="DFEBF5" w:themeFill="accent2" w:themeFillTint="33"/>
+      </w:tcPr>
+    </w:tblStylePr>
+  </w:style>
+  <w:style w:type="table" w:styleId="GridTable3-Accent2">
+    <w:name w:val="Grid Table 3 Accent 2"/>
+    <w:basedOn w:val="TableNormal"/>
+    <w:uiPriority w:val="48"/>
+    <w:rsid w:val="00802502"/>
+    <w:pPr>
+      <w:spacing w:after="0" w:line="240" w:lineRule="auto"/>
+    </w:pPr>
+    <w:tblPr>
+      <w:tblStyleRowBandSize w:val="1"/>
+      <w:tblStyleColBandSize w:val="1"/>
+      <w:tblBorders>
+        <w:top w:val="single" w:sz="4" w:space="0" w:color="A0C3E3" w:themeColor="accent2" w:themeTint="99"/>
+        <w:left w:val="single" w:sz="4" w:space="0" w:color="A0C3E3" w:themeColor="accent2" w:themeTint="99"/>
+        <w:bottom w:val="single" w:sz="4" w:space="0" w:color="A0C3E3" w:themeColor="accent2" w:themeTint="99"/>
+        <w:right w:val="single" w:sz="4" w:space="0" w:color="A0C3E3" w:themeColor="accent2" w:themeTint="99"/>
+        <w:insideH w:val="single" w:sz="4" w:space="0" w:color="A0C3E3" w:themeColor="accent2" w:themeTint="99"/>
+        <w:insideV w:val="single" w:sz="4" w:space="0" w:color="A0C3E3" w:themeColor="accent2" w:themeTint="99"/>
+      </w:tblBorders>
+    </w:tblPr>
+    <w:tblStylePr w:type="firstRow">
+      <w:rPr>
+        <w:b/>
+        <w:bCs/>
+      </w:rPr>
+      <w:tblPr/>
+      <w:tcPr>
+        <w:tcBorders>
+          <w:top w:val="nil"/>
+          <w:left w:val="nil"/>
+          <w:right w:val="nil"/>
+          <w:insideH w:val="nil"/>
+          <w:insideV w:val="nil"/>
+        </w:tcBorders>
+        <w:shd w:val="clear" w:color="auto" w:fill="FFFFFF" w:themeFill="background1"/>
+      </w:tcPr>
+    </w:tblStylePr>
+    <w:tblStylePr w:type="lastRow">
+      <w:rPr>
+        <w:b/>
+        <w:bCs/>
+      </w:rPr>
+      <w:tblPr/>
+      <w:tcPr>
+        <w:tcBorders>
+          <w:left w:val="nil"/>
+          <w:bottom w:val="nil"/>
+          <w:right w:val="nil"/>
+          <w:insideH w:val="nil"/>
+          <w:insideV w:val="nil"/>
+        </w:tcBorders>
+        <w:shd w:val="clear" w:color="auto" w:fill="FFFFFF" w:themeFill="background1"/>
+      </w:tcPr>
+    </w:tblStylePr>
+    <w:tblStylePr w:type="firstCol">
+      <w:pPr>
+        <w:jc w:val="right"/>
+      </w:pPr>
+      <w:rPr>
+        <w:i/>
+        <w:iCs/>
+      </w:rPr>
+      <w:tblPr/>
+      <w:tcPr>
+        <w:tcBorders>
+          <w:top w:val="nil"/>
+          <w:left w:val="nil"/>
+          <w:bottom w:val="nil"/>
+          <w:insideH w:val="nil"/>
+          <w:insideV w:val="nil"/>
+        </w:tcBorders>
+        <w:shd w:val="clear" w:color="auto" w:fill="FFFFFF" w:themeFill="background1"/>
+      </w:tcPr>
+    </w:tblStylePr>
+    <w:tblStylePr w:type="lastCol">
+      <w:rPr>
+        <w:i/>
+        <w:iCs/>
+      </w:rPr>
+      <w:tblPr/>
+      <w:tcPr>
+        <w:tcBorders>
+          <w:top w:val="nil"/>
+          <w:bottom w:val="nil"/>
+          <w:right w:val="nil"/>
+          <w:insideH w:val="nil"/>
+          <w:insideV w:val="nil"/>
+        </w:tcBorders>
+        <w:shd w:val="clear" w:color="auto" w:fill="FFFFFF" w:themeFill="background1"/>
+      </w:tcPr>
+    </w:tblStylePr>
+    <w:tblStylePr w:type="band1Vert">
+      <w:tblPr/>
+      <w:tcPr>
+        <w:shd w:val="clear" w:color="auto" w:fill="DFEBF5" w:themeFill="accent2" w:themeFillTint="33"/>
+      </w:tcPr>
+    </w:tblStylePr>
+    <w:tblStylePr w:type="band1Horz">
+      <w:tblPr/>
+      <w:tcPr>
+        <w:shd w:val="clear" w:color="auto" w:fill="DFEBF5" w:themeFill="accent2" w:themeFillTint="33"/>
+      </w:tcPr>
+    </w:tblStylePr>
+    <w:tblStylePr w:type="neCell">
+      <w:tblPr/>
+      <w:tcPr>
+        <w:tcBorders>
+          <w:bottom w:val="single" w:sz="4" w:space="0" w:color="A0C3E3" w:themeColor="accent2" w:themeTint="99"/>
+        </w:tcBorders>
+      </w:tcPr>
+    </w:tblStylePr>
+    <w:tblStylePr w:type="nwCell">
+      <w:tblPr/>
+      <w:tcPr>
+        <w:tcBorders>
+          <w:bottom w:val="single" w:sz="4" w:space="0" w:color="A0C3E3" w:themeColor="accent2" w:themeTint="99"/>
+        </w:tcBorders>
+      </w:tcPr>
+    </w:tblStylePr>
+    <w:tblStylePr w:type="seCell">
+      <w:tblPr/>
+      <w:tcPr>
+        <w:tcBorders>
+          <w:top w:val="single" w:sz="4" w:space="0" w:color="A0C3E3" w:themeColor="accent2" w:themeTint="99"/>
+        </w:tcBorders>
+      </w:tcPr>
+    </w:tblStylePr>
+    <w:tblStylePr w:type="swCell">
+      <w:tblPr/>
+      <w:tcPr>
+        <w:tcBorders>
+          <w:top w:val="single" w:sz="4" w:space="0" w:color="A0C3E3" w:themeColor="accent2" w:themeTint="99"/>
+        </w:tcBorders>
+      </w:tcPr>
+    </w:tblStylePr>
+  </w:style>
+  <w:style w:type="table" w:styleId="GridTable5Dark-Accent2">
+    <w:name w:val="Grid Table 5 Dark Accent 2"/>
+    <w:basedOn w:val="TableNormal"/>
+    <w:uiPriority w:val="50"/>
+    <w:rsid w:val="00802502"/>
+    <w:pPr>
+      <w:spacing w:after="0" w:line="240" w:lineRule="auto"/>
+    </w:pPr>
+    <w:tblPr>
+      <w:tblStyleRowBandSize w:val="1"/>
+      <w:tblStyleColBandSize w:val="1"/>
+      <w:tblBorders>
+        <w:top w:val="single" w:sz="4" w:space="0" w:color="FFFFFF" w:themeColor="background1"/>
+        <w:left w:val="single" w:sz="4" w:space="0" w:color="FFFFFF" w:themeColor="background1"/>
+        <w:bottom w:val="single" w:sz="4" w:space="0" w:color="FFFFFF" w:themeColor="background1"/>
+        <w:right w:val="single" w:sz="4" w:space="0" w:color="FFFFFF" w:themeColor="background1"/>
+        <w:insideH w:val="single" w:sz="4" w:space="0" w:color="FFFFFF" w:themeColor="background1"/>
+        <w:insideV w:val="single" w:sz="4" w:space="0" w:color="FFFFFF" w:themeColor="background1"/>
+      </w:tblBorders>
+    </w:tblPr>
+    <w:tcPr>
+      <w:shd w:val="clear" w:color="auto" w:fill="DFEBF5" w:themeFill="accent2" w:themeFillTint="33"/>
+    </w:tcPr>
+    <w:tblStylePr w:type="firstRow">
+      <w:rPr>
+        <w:b/>
+        <w:bCs/>
+        <w:color w:val="FFFFFF" w:themeColor="background1"/>
+      </w:rPr>
+      <w:tblPr/>
+      <w:tcPr>
+        <w:tcBorders>
+          <w:top w:val="single" w:sz="4" w:space="0" w:color="FFFFFF" w:themeColor="background1"/>
+          <w:left w:val="single" w:sz="4" w:space="0" w:color="FFFFFF" w:themeColor="background1"/>
+          <w:right w:val="single" w:sz="4" w:space="0" w:color="FFFFFF" w:themeColor="background1"/>
+          <w:insideH w:val="nil"/>
+          <w:insideV w:val="nil"/>
+        </w:tcBorders>
+        <w:shd w:val="clear" w:color="auto" w:fill="629DD1" w:themeFill="accent2"/>
+      </w:tcPr>
+    </w:tblStylePr>
+    <w:tblStylePr w:type="lastRow">
+      <w:rPr>
+        <w:b/>
+        <w:bCs/>
+        <w:color w:val="FFFFFF" w:themeColor="background1"/>
+      </w:rPr>
+      <w:tblPr/>
+      <w:tcPr>
+        <w:tcBorders>
+          <w:left w:val="single" w:sz="4" w:space="0" w:color="FFFFFF" w:themeColor="background1"/>
+          <w:bottom w:val="single" w:sz="4" w:space="0" w:color="FFFFFF" w:themeColor="background1"/>
+          <w:right w:val="single" w:sz="4" w:space="0" w:color="FFFFFF" w:themeColor="background1"/>
+          <w:insideH w:val="nil"/>
+          <w:insideV w:val="nil"/>
+        </w:tcBorders>
+        <w:shd w:val="clear" w:color="auto" w:fill="629DD1" w:themeFill="accent2"/>
+      </w:tcPr>
+    </w:tblStylePr>
+    <w:tblStylePr w:type="firstCol">
+      <w:rPr>
+        <w:b/>
+        <w:bCs/>
+        <w:color w:val="FFFFFF" w:themeColor="background1"/>
+      </w:rPr>
+      <w:tblPr/>
+      <w:tcPr>
+        <w:tcBorders>
+          <w:top w:val="single" w:sz="4" w:space="0" w:color="FFFFFF" w:themeColor="background1"/>
+          <w:left w:val="single" w:sz="4" w:space="0" w:color="FFFFFF" w:themeColor="background1"/>
+          <w:bottom w:val="single" w:sz="4" w:space="0" w:color="FFFFFF" w:themeColor="background1"/>
+          <w:insideV w:val="nil"/>
+        </w:tcBorders>
+        <w:shd w:val="clear" w:color="auto" w:fill="629DD1" w:themeFill="accent2"/>
+      </w:tcPr>
+    </w:tblStylePr>
+    <w:tblStylePr w:type="lastCol">
+      <w:rPr>
+        <w:b/>
+        <w:bCs/>
+        <w:color w:val="FFFFFF" w:themeColor="background1"/>
+      </w:rPr>
+      <w:tblPr/>
+      <w:tcPr>
+        <w:tcBorders>
+          <w:top w:val="single" w:sz="4" w:space="0" w:color="FFFFFF" w:themeColor="background1"/>
+          <w:bottom w:val="single" w:sz="4" w:space="0" w:color="FFFFFF" w:themeColor="background1"/>
+          <w:right w:val="single" w:sz="4" w:space="0" w:color="FFFFFF" w:themeColor="background1"/>
+          <w:insideV w:val="nil"/>
+        </w:tcBorders>
+        <w:shd w:val="clear" w:color="auto" w:fill="629DD1" w:themeFill="accent2"/>
+      </w:tcPr>
+    </w:tblStylePr>
+    <w:tblStylePr w:type="band1Vert">
+      <w:tblPr/>
+      <w:tcPr>
+        <w:shd w:val="clear" w:color="auto" w:fill="C0D7EC" w:themeFill="accent2" w:themeFillTint="66"/>
+      </w:tcPr>
+    </w:tblStylePr>
+    <w:tblStylePr w:type="band1Horz">
+      <w:tblPr/>
+      <w:tcPr>
+        <w:shd w:val="clear" w:color="auto" w:fill="C0D7EC" w:themeFill="accent2" w:themeFillTint="66"/>
+      </w:tcPr>
+    </w:tblStylePr>
+  </w:style>
+  <w:style w:type="paragraph" w:styleId="Header">
+    <w:name w:val="header"/>
+    <w:basedOn w:val="Normal"/>
+    <w:link w:val="HeaderChar"/>
+    <w:uiPriority w:val="99"/>
+    <w:unhideWhenUsed/>
+    <w:rsid w:val="00802502"/>
+    <w:pPr>
+      <w:tabs>
+        <w:tab w:val="center" w:pos="4513"/>
+        <w:tab w:val="right" w:pos="9026"/>
+      </w:tabs>
+      <w:spacing w:after="0" w:line="240" w:lineRule="auto"/>
+    </w:pPr>
+  </w:style>
+  <w:style w:type="character" w:customStyle="1" w:styleId="HeaderChar">
+    <w:name w:val="Header Char"/>
+    <w:basedOn w:val="DefaultParagraphFont"/>
+    <w:link w:val="Header"/>
+    <w:uiPriority w:val="99"/>
+    <w:rsid w:val="00802502"/>
+  </w:style>
 </w:styles>
 </file>
 

</xml_diff>